<commit_message>
no major edits, just had the files open in MS Word
</commit_message>
<xml_diff>
--- a/USGINWhitePaperCurrent.docx
+++ b/USGINWhitePaperCurrent.docx
@@ -36,7 +36,7 @@
         <w:rPr>
           <w:noProof/>
         </w:rPr>
-        <w:t>2013-07-05</w:t>
+        <w:t>2013-07-07</w:t>
       </w:r>
       <w:r>
         <w:fldChar w:fldCharType="end"/>
@@ -57,7 +57,7 @@
         <w:rPr>
           <w:noProof/>
         </w:rPr>
-        <w:t>11:37</w:t>
+        <w:t>18:22</w:t>
       </w:r>
       <w:r>
         <w:fldChar w:fldCharType="end"/>
@@ -11738,7 +11738,17 @@
         <w:t xml:space="preserve"> services denotes capabilities that enable filtering or processing of data</w:t>
       </w:r>
       <w:r>
-        <w:t>, designed for use by computer programs to make data access seamless and mostly invisible to the human oper</w:t>
+        <w:t xml:space="preserve">, </w:t>
+      </w:r>
+      <w:bookmarkStart w:id="36" w:name="OLE_LINK1"/>
+      <w:bookmarkStart w:id="37" w:name="OLE_LINK2"/>
+      <w:r>
+        <w:t>designed for use by computer programs</w:t>
+      </w:r>
+      <w:bookmarkEnd w:id="36"/>
+      <w:bookmarkEnd w:id="37"/>
+      <w:r>
+        <w:t xml:space="preserve"> to make data access seamless and mostly invisible to the human oper</w:t>
       </w:r>
       <w:r>
         <w:t>a</w:t>
@@ -11754,17 +11764,17 @@
       <w:pPr>
         <w:pStyle w:val="Heading1"/>
       </w:pPr>
-      <w:bookmarkStart w:id="36" w:name="_Toc360450126"/>
+      <w:bookmarkStart w:id="38" w:name="_Toc360450126"/>
       <w:r>
         <w:t>Using the Network</w:t>
       </w:r>
-      <w:bookmarkEnd w:id="36"/>
+      <w:bookmarkEnd w:id="38"/>
     </w:p>
     <w:p>
       <w:pPr>
         <w:pStyle w:val="Heading2"/>
       </w:pPr>
-      <w:bookmarkStart w:id="37" w:name="_Toc360450127"/>
+      <w:bookmarkStart w:id="39" w:name="_Toc360450127"/>
       <w:r>
         <w:t>Getting</w:t>
       </w:r>
@@ -11774,7 +11784,7 @@
       <w:r>
         <w:t>Data</w:t>
       </w:r>
-      <w:bookmarkEnd w:id="37"/>
+      <w:bookmarkEnd w:id="39"/>
     </w:p>
     <w:p>
       <w:r>
@@ -14282,9 +14292,9 @@
       <w:pPr>
         <w:pStyle w:val="Heading2"/>
       </w:pPr>
-      <w:bookmarkStart w:id="38" w:name="_Publishing_data"/>
-      <w:bookmarkStart w:id="39" w:name="_Toc360450128"/>
-      <w:bookmarkEnd w:id="38"/>
+      <w:bookmarkStart w:id="40" w:name="_Publishing_data"/>
+      <w:bookmarkStart w:id="41" w:name="_Toc360450128"/>
+      <w:bookmarkEnd w:id="40"/>
       <w:r>
         <w:t>Publishing</w:t>
       </w:r>
@@ -14294,7 +14304,7 @@
       <w:r>
         <w:t>data</w:t>
       </w:r>
-      <w:bookmarkEnd w:id="39"/>
+      <w:bookmarkEnd w:id="41"/>
     </w:p>
     <w:p>
       <w:pPr>
@@ -14712,15 +14722,15 @@
       <w:pPr>
         <w:pStyle w:val="Heading3"/>
       </w:pPr>
-      <w:bookmarkStart w:id="40" w:name="_Developing_applications"/>
-      <w:bookmarkStart w:id="41" w:name="_Ref352618881"/>
-      <w:bookmarkStart w:id="42" w:name="_Toc360450129"/>
-      <w:bookmarkEnd w:id="40"/>
+      <w:bookmarkStart w:id="42" w:name="_Developing_applications"/>
+      <w:bookmarkStart w:id="43" w:name="_Ref352618881"/>
+      <w:bookmarkStart w:id="44" w:name="_Toc360450129"/>
+      <w:bookmarkEnd w:id="42"/>
       <w:r>
         <w:t>Creating Metadata</w:t>
       </w:r>
-      <w:bookmarkEnd w:id="41"/>
-      <w:bookmarkEnd w:id="42"/>
+      <w:bookmarkEnd w:id="43"/>
+      <w:bookmarkEnd w:id="44"/>
     </w:p>
     <w:p>
       <w:r>
@@ -15147,7 +15157,7 @@
       <w:pPr>
         <w:pStyle w:val="Heading3"/>
       </w:pPr>
-      <w:bookmarkStart w:id="43" w:name="_Toc360450130"/>
+      <w:bookmarkStart w:id="45" w:name="_Toc360450130"/>
       <w:r>
         <w:t xml:space="preserve">Setting up </w:t>
       </w:r>
@@ -15157,7 +15167,7 @@
       <w:r>
         <w:t>data service</w:t>
       </w:r>
-      <w:bookmarkEnd w:id="43"/>
+      <w:bookmarkEnd w:id="45"/>
     </w:p>
     <w:p>
       <w:r>
@@ -16133,7 +16143,7 @@
       <w:pPr>
         <w:pStyle w:val="Heading2"/>
       </w:pPr>
-      <w:bookmarkStart w:id="44" w:name="_Toc360450131"/>
+      <w:bookmarkStart w:id="46" w:name="_Toc360450131"/>
       <w:r>
         <w:t>Develop</w:t>
       </w:r>
@@ -16146,7 +16156,7 @@
       <w:r>
         <w:t>applications</w:t>
       </w:r>
-      <w:bookmarkEnd w:id="44"/>
+      <w:bookmarkEnd w:id="46"/>
     </w:p>
     <w:p>
       <w:r>
@@ -16735,8 +16745,8 @@
       <w:r>
         <w:t xml:space="preserve"> </w:t>
       </w:r>
-      <w:bookmarkStart w:id="45" w:name="_Setting_up_data"/>
-      <w:bookmarkEnd w:id="45"/>
+      <w:bookmarkStart w:id="47" w:name="_Setting_up_data"/>
+      <w:bookmarkEnd w:id="47"/>
       <w:r>
         <w:t>USGIN</w:t>
       </w:r>
@@ -16872,11 +16882,11 @@
       <w:pPr>
         <w:pStyle w:val="Heading1"/>
       </w:pPr>
-      <w:bookmarkStart w:id="46" w:name="_Tiered_data_access_1"/>
-      <w:bookmarkStart w:id="47" w:name="_Catalog"/>
-      <w:bookmarkStart w:id="48" w:name="_Toc360450132"/>
-      <w:bookmarkEnd w:id="46"/>
-      <w:bookmarkEnd w:id="47"/>
+      <w:bookmarkStart w:id="48" w:name="_Tiered_data_access_1"/>
+      <w:bookmarkStart w:id="49" w:name="_Catalog"/>
+      <w:bookmarkStart w:id="50" w:name="_Toc360450132"/>
+      <w:bookmarkEnd w:id="48"/>
+      <w:bookmarkEnd w:id="49"/>
       <w:r>
         <w:t>Relation to other cyberinfrastructure</w:t>
       </w:r>
@@ -16901,11 +16911,7 @@
         <w:t xml:space="preserve">of Earth Science information </w:t>
       </w:r>
       <w:r>
-        <w:t xml:space="preserve">using existing standards </w:t>
-      </w:r>
-      <w:bookmarkStart w:id="49" w:name="_GoBack"/>
-      <w:r>
-        <w:t>and protocols.</w:t>
+        <w:t>using existing standards and protocols.</w:t>
       </w:r>
       <w:r>
         <w:t xml:space="preserve"> A significant amount development effort is devoted to developing and documenting i</w:t>
@@ -16913,7 +16919,6 @@
       <w:r>
         <w:t>n</w:t>
       </w:r>
-      <w:bookmarkEnd w:id="49"/>
       <w:r>
         <w:t xml:space="preserve">terchange formats in the context of service protocols defined by the Open Geospatial Consortium </w:t>
       </w:r>
@@ -16943,13 +16948,57 @@
       </w:r>
     </w:p>
     <w:p>
+      <w:r>
+        <w:t>USGIN is focused on definition of information exchanges for specific units of information. Approach is to define simple packages of data that don't attempt to do everything in one scheme. Use URIs to link r</w:t>
+      </w:r>
+      <w:r>
+        <w:t>e</w:t>
+      </w:r>
+      <w:r>
+        <w:t xml:space="preserve">lated packages on the web. </w:t>
+      </w:r>
+      <w:proofErr w:type="gramStart"/>
+      <w:r>
+        <w:t>Data integration on server side for common kinds of information.</w:t>
+      </w:r>
+      <w:proofErr w:type="gramEnd"/>
+      <w:r>
+        <w:t xml:space="preserve"> </w:t>
+      </w:r>
+      <w:proofErr w:type="gramStart"/>
+      <w:r>
+        <w:t>define</w:t>
+      </w:r>
+      <w:proofErr w:type="gramEnd"/>
+      <w:r>
+        <w:t xml:space="preserve"> v</w:t>
+      </w:r>
+      <w:r>
+        <w:t>o</w:t>
+      </w:r>
+      <w:r>
+        <w:t>cabularies and mappings between them for both content models and attribute values to address aut</w:t>
+      </w:r>
+      <w:r>
+        <w:t>o</w:t>
+      </w:r>
+      <w:r>
+        <w:t>mated data integration goal.</w:t>
+      </w:r>
+      <w:bookmarkStart w:id="51" w:name="_GoBack"/>
+      <w:bookmarkEnd w:id="51"/>
+      <w:r>
+        <w:t xml:space="preserve"> </w:t>
+      </w:r>
+    </w:p>
+    <w:p>
       <w:pPr>
         <w:pStyle w:val="Heading1"/>
       </w:pPr>
       <w:r>
         <w:t>Governance</w:t>
       </w:r>
-      <w:bookmarkEnd w:id="48"/>
+      <w:bookmarkEnd w:id="50"/>
     </w:p>
     <w:p>
       <w:r>
@@ -17029,11 +17078,11 @@
       <w:pPr>
         <w:pStyle w:val="Heading1"/>
       </w:pPr>
-      <w:bookmarkStart w:id="50" w:name="_Toc360450133"/>
+      <w:bookmarkStart w:id="52" w:name="_Toc360450133"/>
       <w:r>
         <w:t>Glossary</w:t>
       </w:r>
-      <w:bookmarkEnd w:id="50"/>
+      <w:bookmarkEnd w:id="52"/>
     </w:p>
     <w:p>
       <w:pPr>
@@ -17169,6 +17218,7 @@
         <w:rPr>
           <w:u w:val="single"/>
         </w:rPr>
+        <w:lastRenderedPageBreak/>
         <w:t>Instance document</w:t>
       </w:r>
       <w:r>
@@ -17198,11 +17248,7 @@
         <w:t>s</w:t>
       </w:r>
       <w:r>
-        <w:t xml:space="preserve">mitted electronically. A common example is the OGC Web Feature Service, which provides XML-encoded information about geographically-located features. The service provider defines the </w:t>
-      </w:r>
-      <w:r>
-        <w:lastRenderedPageBreak/>
-        <w:t>feature types, content model for the feature type, and the encoding scheme for the information provided. The content model defines the information elements (a.k.a. fields, attributes, prope</w:t>
+        <w:t>mitted electronically. A common example is the OGC Web Feature Service, which provides XML-encoded information about geographically-located features. The service provider defines the feature types, content model for the feature type, and the encoding scheme for the information provided. The content model defines the information elements (a.k.a. fields, attributes, prope</w:t>
       </w:r>
       <w:r>
         <w:t>r</w:t>
@@ -17283,13 +17329,13 @@
       <w:pPr>
         <w:pStyle w:val="Heading1"/>
       </w:pPr>
-      <w:bookmarkStart w:id="51" w:name="_Frequently_Asked_Questions"/>
-      <w:bookmarkStart w:id="52" w:name="_Toc360450134"/>
-      <w:bookmarkEnd w:id="51"/>
+      <w:bookmarkStart w:id="53" w:name="_Frequently_Asked_Questions"/>
+      <w:bookmarkStart w:id="54" w:name="_Toc360450134"/>
+      <w:bookmarkEnd w:id="53"/>
       <w:r>
         <w:t>References</w:t>
       </w:r>
-      <w:bookmarkEnd w:id="52"/>
+      <w:bookmarkEnd w:id="54"/>
     </w:p>
     <w:p>
       <w:pPr>
@@ -17701,7 +17747,7 @@
           <w:rPr>
             <w:noProof/>
           </w:rPr>
-          <w:t>16</w:t>
+          <w:t>17</w:t>
         </w:r>
         <w:r>
           <w:rPr>
@@ -23861,7 +23907,7 @@
 </file>
 
 <file path=customXml/itemProps1.xml><?xml version="1.0" encoding="utf-8"?>
-<ds:datastoreItem xmlns:ds="http://schemas.openxmlformats.org/officeDocument/2006/customXml" ds:itemID="{5673C4EB-B5B1-440A-8643-827FD87D0897}">
+<ds:datastoreItem xmlns:ds="http://schemas.openxmlformats.org/officeDocument/2006/customXml" ds:itemID="{32E63CD3-44B8-4A15-9CBD-492A1615FA78}">
   <ds:schemaRefs>
     <ds:schemaRef ds:uri="http://schemas.openxmlformats.org/officeDocument/2006/bibliography"/>
   </ds:schemaRefs>
@@ -23869,7 +23915,7 @@
 </file>
 
 <file path=customXml/itemProps2.xml><?xml version="1.0" encoding="utf-8"?>
-<ds:datastoreItem xmlns:ds="http://schemas.openxmlformats.org/officeDocument/2006/customXml" ds:itemID="{6AFCAF55-867B-4064-A2AA-175841A3E57E}">
+<ds:datastoreItem xmlns:ds="http://schemas.openxmlformats.org/officeDocument/2006/customXml" ds:itemID="{69D15CCF-1DFF-4A05-A94A-5682AB8A9D51}">
   <ds:schemaRefs>
     <ds:schemaRef ds:uri="http://schemas.openxmlformats.org/officeDocument/2006/bibliography"/>
   </ds:schemaRefs>
@@ -23877,7 +23923,7 @@
 </file>
 
 <file path=customXml/itemProps3.xml><?xml version="1.0" encoding="utf-8"?>
-<ds:datastoreItem xmlns:ds="http://schemas.openxmlformats.org/officeDocument/2006/customXml" ds:itemID="{18AE9A9A-BFCD-4086-9FDD-86E36E8C107F}">
+<ds:datastoreItem xmlns:ds="http://schemas.openxmlformats.org/officeDocument/2006/customXml" ds:itemID="{EF4BC3D2-E57C-4738-90A2-79FC59F13C58}">
   <ds:schemaRefs>
     <ds:schemaRef ds:uri="http://schemas.openxmlformats.org/officeDocument/2006/bibliography"/>
   </ds:schemaRefs>

</xml_diff>

<commit_message>
edits to final section
</commit_message>
<xml_diff>
--- a/USGINWhitePaperCurrent.docx
+++ b/USGINWhitePaperCurrent.docx
@@ -36,7 +36,7 @@
         <w:rPr>
           <w:noProof/>
         </w:rPr>
-        <w:t>2013-07-07</w:t>
+        <w:t>2013-07-15</w:t>
       </w:r>
       <w:r>
         <w:fldChar w:fldCharType="end"/>
@@ -57,7 +57,7 @@
         <w:rPr>
           <w:noProof/>
         </w:rPr>
-        <w:t>18:22</w:t>
+        <w:t>10:08</w:t>
       </w:r>
       <w:r>
         <w:fldChar w:fldCharType="end"/>
@@ -121,13 +121,13 @@
           <w:r>
             <w:fldChar w:fldCharType="separate"/>
           </w:r>
-          <w:hyperlink w:anchor="_Toc360450110" w:history="1">
+          <w:hyperlink w:anchor="_Toc361642029" w:history="1">
             <w:r>
               <w:rPr>
                 <w:rStyle w:val="Hyperlink"/>
                 <w:noProof/>
               </w:rPr>
-              <w:t>What is USGIN?</w:t>
+              <w:t>Abstract</w:t>
             </w:r>
             <w:r>
               <w:rPr>
@@ -148,7 +148,7 @@
                 <w:noProof/>
                 <w:webHidden/>
               </w:rPr>
-              <w:instrText xml:space="preserve"> PAGEREF _Toc360450110 \h </w:instrText>
+              <w:instrText xml:space="preserve"> PAGEREF _Toc361642029 \h </w:instrText>
             </w:r>
             <w:r>
               <w:rPr>
@@ -190,13 +190,13 @@
               <w:noProof/>
             </w:rPr>
           </w:pPr>
-          <w:hyperlink w:anchor="_Toc360450111" w:history="1">
+          <w:hyperlink w:anchor="_Toc361642030" w:history="1">
             <w:r>
               <w:rPr>
                 <w:rStyle w:val="Hyperlink"/>
                 <w:noProof/>
               </w:rPr>
-              <w:t>The History of USGIN</w:t>
+              <w:t>What is USGIN?</w:t>
             </w:r>
             <w:r>
               <w:rPr>
@@ -217,7 +217,7 @@
                 <w:noProof/>
                 <w:webHidden/>
               </w:rPr>
-              <w:instrText xml:space="preserve"> PAGEREF _Toc360450111 \h </w:instrText>
+              <w:instrText xml:space="preserve"> PAGEREF _Toc361642030 \h </w:instrText>
             </w:r>
             <w:r>
               <w:rPr>
@@ -237,7 +237,7 @@
                 <w:noProof/>
                 <w:webHidden/>
               </w:rPr>
-              <w:t>2</w:t>
+              <w:t>1</w:t>
             </w:r>
             <w:r>
               <w:rPr>
@@ -259,7 +259,76 @@
               <w:noProof/>
             </w:rPr>
           </w:pPr>
-          <w:hyperlink w:anchor="_Toc360450112" w:history="1">
+          <w:hyperlink w:anchor="_Toc361642031" w:history="1">
+            <w:r>
+              <w:rPr>
+                <w:rStyle w:val="Hyperlink"/>
+                <w:noProof/>
+              </w:rPr>
+              <w:t>The History of USGIN</w:t>
+            </w:r>
+            <w:r>
+              <w:rPr>
+                <w:noProof/>
+                <w:webHidden/>
+              </w:rPr>
+              <w:tab/>
+            </w:r>
+            <w:r>
+              <w:rPr>
+                <w:noProof/>
+                <w:webHidden/>
+              </w:rPr>
+              <w:fldChar w:fldCharType="begin"/>
+            </w:r>
+            <w:r>
+              <w:rPr>
+                <w:noProof/>
+                <w:webHidden/>
+              </w:rPr>
+              <w:instrText xml:space="preserve"> PAGEREF _Toc361642031 \h </w:instrText>
+            </w:r>
+            <w:r>
+              <w:rPr>
+                <w:noProof/>
+                <w:webHidden/>
+              </w:rPr>
+            </w:r>
+            <w:r>
+              <w:rPr>
+                <w:noProof/>
+                <w:webHidden/>
+              </w:rPr>
+              <w:fldChar w:fldCharType="separate"/>
+            </w:r>
+            <w:r>
+              <w:rPr>
+                <w:noProof/>
+                <w:webHidden/>
+              </w:rPr>
+              <w:t>2</w:t>
+            </w:r>
+            <w:r>
+              <w:rPr>
+                <w:noProof/>
+                <w:webHidden/>
+              </w:rPr>
+              <w:fldChar w:fldCharType="end"/>
+            </w:r>
+          </w:hyperlink>
+        </w:p>
+        <w:p>
+          <w:pPr>
+            <w:pStyle w:val="TOC1"/>
+            <w:tabs>
+              <w:tab w:val="right" w:leader="dot" w:pos="9350"/>
+            </w:tabs>
+            <w:rPr>
+              <w:rFonts w:eastAsiaTheme="minorEastAsia"/>
+              <w:noProof/>
+            </w:rPr>
+          </w:pPr>
+          <w:hyperlink w:anchor="_Toc361642032" w:history="1">
             <w:r>
               <w:rPr>
                 <w:rStyle w:val="Hyperlink"/>
@@ -286,7 +355,7 @@
                 <w:noProof/>
                 <w:webHidden/>
               </w:rPr>
-              <w:instrText xml:space="preserve"> PAGEREF _Toc360450112 \h </w:instrText>
+              <w:instrText xml:space="preserve"> PAGEREF _Toc361642032 \h </w:instrText>
             </w:r>
             <w:r>
               <w:rPr>
@@ -306,7 +375,7 @@
                 <w:noProof/>
                 <w:webHidden/>
               </w:rPr>
-              <w:t>2</w:t>
+              <w:t>3</w:t>
             </w:r>
             <w:r>
               <w:rPr>
@@ -328,7 +397,7 @@
               <w:noProof/>
             </w:rPr>
           </w:pPr>
-          <w:hyperlink w:anchor="_Toc360450113" w:history="1">
+          <w:hyperlink w:anchor="_Toc361642033" w:history="1">
             <w:r>
               <w:rPr>
                 <w:rStyle w:val="Hyperlink"/>
@@ -355,7 +424,7 @@
                 <w:noProof/>
                 <w:webHidden/>
               </w:rPr>
-              <w:instrText xml:space="preserve"> PAGEREF _Toc360450113 \h </w:instrText>
+              <w:instrText xml:space="preserve"> PAGEREF _Toc361642033 \h </w:instrText>
             </w:r>
             <w:r>
               <w:rPr>
@@ -375,7 +444,7 @@
                 <w:noProof/>
                 <w:webHidden/>
               </w:rPr>
-              <w:t>3</w:t>
+              <w:t>4</w:t>
             </w:r>
             <w:r>
               <w:rPr>
@@ -397,7 +466,7 @@
               <w:noProof/>
             </w:rPr>
           </w:pPr>
-          <w:hyperlink w:anchor="_Toc360450114" w:history="1">
+          <w:hyperlink w:anchor="_Toc361642034" w:history="1">
             <w:r>
               <w:rPr>
                 <w:rStyle w:val="Hyperlink"/>
@@ -424,7 +493,7 @@
                 <w:noProof/>
                 <w:webHidden/>
               </w:rPr>
-              <w:instrText xml:space="preserve"> PAGEREF _Toc360450114 \h </w:instrText>
+              <w:instrText xml:space="preserve"> PAGEREF _Toc361642034 \h </w:instrText>
             </w:r>
             <w:r>
               <w:rPr>
@@ -466,7 +535,7 @@
               <w:noProof/>
             </w:rPr>
           </w:pPr>
-          <w:hyperlink w:anchor="_Toc360450115" w:history="1">
+          <w:hyperlink w:anchor="_Toc361642035" w:history="1">
             <w:r>
               <w:rPr>
                 <w:rStyle w:val="Hyperlink"/>
@@ -493,7 +562,7 @@
                 <w:noProof/>
                 <w:webHidden/>
               </w:rPr>
-              <w:instrText xml:space="preserve"> PAGEREF _Toc360450115 \h </w:instrText>
+              <w:instrText xml:space="preserve"> PAGEREF _Toc361642035 \h </w:instrText>
             </w:r>
             <w:r>
               <w:rPr>
@@ -513,7 +582,7 @@
                 <w:noProof/>
                 <w:webHidden/>
               </w:rPr>
-              <w:t>4</w:t>
+              <w:t>5</w:t>
             </w:r>
             <w:r>
               <w:rPr>
@@ -535,7 +604,7 @@
               <w:noProof/>
             </w:rPr>
           </w:pPr>
-          <w:hyperlink w:anchor="_Toc360450116" w:history="1">
+          <w:hyperlink w:anchor="_Toc361642036" w:history="1">
             <w:r>
               <w:rPr>
                 <w:rStyle w:val="Hyperlink"/>
@@ -562,7 +631,7 @@
                 <w:noProof/>
                 <w:webHidden/>
               </w:rPr>
-              <w:instrText xml:space="preserve"> PAGEREF _Toc360450116 \h </w:instrText>
+              <w:instrText xml:space="preserve"> PAGEREF _Toc361642036 \h </w:instrText>
             </w:r>
             <w:r>
               <w:rPr>
@@ -604,7 +673,7 @@
               <w:noProof/>
             </w:rPr>
           </w:pPr>
-          <w:hyperlink w:anchor="_Toc360450117" w:history="1">
+          <w:hyperlink w:anchor="_Toc361642037" w:history="1">
             <w:r>
               <w:rPr>
                 <w:rStyle w:val="Hyperlink"/>
@@ -631,7 +700,7 @@
                 <w:noProof/>
                 <w:webHidden/>
               </w:rPr>
-              <w:instrText xml:space="preserve"> PAGEREF _Toc360450117 \h </w:instrText>
+              <w:instrText xml:space="preserve"> PAGEREF _Toc361642037 \h </w:instrText>
             </w:r>
             <w:r>
               <w:rPr>
@@ -673,7 +742,7 @@
               <w:noProof/>
             </w:rPr>
           </w:pPr>
-          <w:hyperlink w:anchor="_Toc360450118" w:history="1">
+          <w:hyperlink w:anchor="_Toc361642038" w:history="1">
             <w:r>
               <w:rPr>
                 <w:rStyle w:val="Hyperlink"/>
@@ -700,7 +769,7 @@
                 <w:noProof/>
                 <w:webHidden/>
               </w:rPr>
-              <w:instrText xml:space="preserve"> PAGEREF _Toc360450118 \h </w:instrText>
+              <w:instrText xml:space="preserve"> PAGEREF _Toc361642038 \h </w:instrText>
             </w:r>
             <w:r>
               <w:rPr>
@@ -742,7 +811,7 @@
               <w:noProof/>
             </w:rPr>
           </w:pPr>
-          <w:hyperlink w:anchor="_Toc360450119" w:history="1">
+          <w:hyperlink w:anchor="_Toc361642039" w:history="1">
             <w:r>
               <w:rPr>
                 <w:rStyle w:val="Hyperlink"/>
@@ -769,7 +838,7 @@
                 <w:noProof/>
                 <w:webHidden/>
               </w:rPr>
-              <w:instrText xml:space="preserve"> PAGEREF _Toc360450119 \h </w:instrText>
+              <w:instrText xml:space="preserve"> PAGEREF _Toc361642039 \h </w:instrText>
             </w:r>
             <w:r>
               <w:rPr>
@@ -789,7 +858,7 @@
                 <w:noProof/>
                 <w:webHidden/>
               </w:rPr>
-              <w:t>6</w:t>
+              <w:t>7</w:t>
             </w:r>
             <w:r>
               <w:rPr>
@@ -811,7 +880,7 @@
               <w:noProof/>
             </w:rPr>
           </w:pPr>
-          <w:hyperlink w:anchor="_Toc360450120" w:history="1">
+          <w:hyperlink w:anchor="_Toc361642040" w:history="1">
             <w:r>
               <w:rPr>
                 <w:rStyle w:val="Hyperlink"/>
@@ -838,7 +907,7 @@
                 <w:noProof/>
                 <w:webHidden/>
               </w:rPr>
-              <w:instrText xml:space="preserve"> PAGEREF _Toc360450120 \h </w:instrText>
+              <w:instrText xml:space="preserve"> PAGEREF _Toc361642040 \h </w:instrText>
             </w:r>
             <w:r>
               <w:rPr>
@@ -858,7 +927,7 @@
                 <w:noProof/>
                 <w:webHidden/>
               </w:rPr>
-              <w:t>7</w:t>
+              <w:t>8</w:t>
             </w:r>
             <w:r>
               <w:rPr>
@@ -880,7 +949,7 @@
               <w:noProof/>
             </w:rPr>
           </w:pPr>
-          <w:hyperlink w:anchor="_Toc360450121" w:history="1">
+          <w:hyperlink w:anchor="_Toc361642041" w:history="1">
             <w:r>
               <w:rPr>
                 <w:rStyle w:val="Hyperlink"/>
@@ -907,7 +976,7 @@
                 <w:noProof/>
                 <w:webHidden/>
               </w:rPr>
-              <w:instrText xml:space="preserve"> PAGEREF _Toc360450121 \h </w:instrText>
+              <w:instrText xml:space="preserve"> PAGEREF _Toc361642041 \h </w:instrText>
             </w:r>
             <w:r>
               <w:rPr>
@@ -949,7 +1018,7 @@
               <w:noProof/>
             </w:rPr>
           </w:pPr>
-          <w:hyperlink w:anchor="_Toc360450122" w:history="1">
+          <w:hyperlink w:anchor="_Toc361642042" w:history="1">
             <w:r>
               <w:rPr>
                 <w:rStyle w:val="Hyperlink"/>
@@ -976,7 +1045,7 @@
                 <w:noProof/>
                 <w:webHidden/>
               </w:rPr>
-              <w:instrText xml:space="preserve"> PAGEREF _Toc360450122 \h </w:instrText>
+              <w:instrText xml:space="preserve"> PAGEREF _Toc361642042 \h </w:instrText>
             </w:r>
             <w:r>
               <w:rPr>
@@ -996,7 +1065,7 @@
                 <w:noProof/>
                 <w:webHidden/>
               </w:rPr>
-              <w:t>8</w:t>
+              <w:t>9</w:t>
             </w:r>
             <w:r>
               <w:rPr>
@@ -1018,7 +1087,7 @@
               <w:noProof/>
             </w:rPr>
           </w:pPr>
-          <w:hyperlink w:anchor="_Toc360450123" w:history="1">
+          <w:hyperlink w:anchor="_Toc361642043" w:history="1">
             <w:r>
               <w:rPr>
                 <w:rStyle w:val="Hyperlink"/>
@@ -1045,7 +1114,7 @@
                 <w:noProof/>
                 <w:webHidden/>
               </w:rPr>
-              <w:instrText xml:space="preserve"> PAGEREF _Toc360450123 \h </w:instrText>
+              <w:instrText xml:space="preserve"> PAGEREF _Toc361642043 \h </w:instrText>
             </w:r>
             <w:r>
               <w:rPr>
@@ -1065,7 +1134,7 @@
                 <w:noProof/>
                 <w:webHidden/>
               </w:rPr>
-              <w:t>8</w:t>
+              <w:t>9</w:t>
             </w:r>
             <w:r>
               <w:rPr>
@@ -1087,7 +1156,7 @@
               <w:noProof/>
             </w:rPr>
           </w:pPr>
-          <w:hyperlink w:anchor="_Toc360450124" w:history="1">
+          <w:hyperlink w:anchor="_Toc361642044" w:history="1">
             <w:r>
               <w:rPr>
                 <w:rStyle w:val="Hyperlink"/>
@@ -1114,7 +1183,7 @@
                 <w:noProof/>
                 <w:webHidden/>
               </w:rPr>
-              <w:instrText xml:space="preserve"> PAGEREF _Toc360450124 \h </w:instrText>
+              <w:instrText xml:space="preserve"> PAGEREF _Toc361642044 \h </w:instrText>
             </w:r>
             <w:r>
               <w:rPr>
@@ -1156,7 +1225,7 @@
               <w:noProof/>
             </w:rPr>
           </w:pPr>
-          <w:hyperlink w:anchor="_Toc360450125" w:history="1">
+          <w:hyperlink w:anchor="_Toc361642045" w:history="1">
             <w:r>
               <w:rPr>
                 <w:rStyle w:val="Hyperlink"/>
@@ -1183,7 +1252,7 @@
                 <w:noProof/>
                 <w:webHidden/>
               </w:rPr>
-              <w:instrText xml:space="preserve"> PAGEREF _Toc360450125 \h </w:instrText>
+              <w:instrText xml:space="preserve"> PAGEREF _Toc361642045 \h </w:instrText>
             </w:r>
             <w:r>
               <w:rPr>
@@ -1203,7 +1272,7 @@
                 <w:noProof/>
                 <w:webHidden/>
               </w:rPr>
-              <w:t>9</w:t>
+              <w:t>10</w:t>
             </w:r>
             <w:r>
               <w:rPr>
@@ -1225,7 +1294,7 @@
               <w:noProof/>
             </w:rPr>
           </w:pPr>
-          <w:hyperlink w:anchor="_Toc360450126" w:history="1">
+          <w:hyperlink w:anchor="_Toc361642046" w:history="1">
             <w:r>
               <w:rPr>
                 <w:rStyle w:val="Hyperlink"/>
@@ -1252,7 +1321,7 @@
                 <w:noProof/>
                 <w:webHidden/>
               </w:rPr>
-              <w:instrText xml:space="preserve"> PAGEREF _Toc360450126 \h </w:instrText>
+              <w:instrText xml:space="preserve"> PAGEREF _Toc361642046 \h </w:instrText>
             </w:r>
             <w:r>
               <w:rPr>
@@ -1272,7 +1341,7 @@
                 <w:noProof/>
                 <w:webHidden/>
               </w:rPr>
-              <w:t>9</w:t>
+              <w:t>10</w:t>
             </w:r>
             <w:r>
               <w:rPr>
@@ -1294,7 +1363,7 @@
               <w:noProof/>
             </w:rPr>
           </w:pPr>
-          <w:hyperlink w:anchor="_Toc360450127" w:history="1">
+          <w:hyperlink w:anchor="_Toc361642047" w:history="1">
             <w:r>
               <w:rPr>
                 <w:rStyle w:val="Hyperlink"/>
@@ -1321,7 +1390,7 @@
                 <w:noProof/>
                 <w:webHidden/>
               </w:rPr>
-              <w:instrText xml:space="preserve"> PAGEREF _Toc360450127 \h </w:instrText>
+              <w:instrText xml:space="preserve"> PAGEREF _Toc361642047 \h </w:instrText>
             </w:r>
             <w:r>
               <w:rPr>
@@ -1341,7 +1410,7 @@
                 <w:noProof/>
                 <w:webHidden/>
               </w:rPr>
-              <w:t>9</w:t>
+              <w:t>10</w:t>
             </w:r>
             <w:r>
               <w:rPr>
@@ -1363,7 +1432,7 @@
               <w:noProof/>
             </w:rPr>
           </w:pPr>
-          <w:hyperlink w:anchor="_Toc360450128" w:history="1">
+          <w:hyperlink w:anchor="_Toc361642048" w:history="1">
             <w:r>
               <w:rPr>
                 <w:rStyle w:val="Hyperlink"/>
@@ -1390,7 +1459,7 @@
                 <w:noProof/>
                 <w:webHidden/>
               </w:rPr>
-              <w:instrText xml:space="preserve"> PAGEREF _Toc360450128 \h </w:instrText>
+              <w:instrText xml:space="preserve"> PAGEREF _Toc361642048 \h </w:instrText>
             </w:r>
             <w:r>
               <w:rPr>
@@ -1410,7 +1479,7 @@
                 <w:noProof/>
                 <w:webHidden/>
               </w:rPr>
-              <w:t>10</w:t>
+              <w:t>11</w:t>
             </w:r>
             <w:r>
               <w:rPr>
@@ -1432,7 +1501,7 @@
               <w:noProof/>
             </w:rPr>
           </w:pPr>
-          <w:hyperlink w:anchor="_Toc360450129" w:history="1">
+          <w:hyperlink w:anchor="_Toc361642049" w:history="1">
             <w:r>
               <w:rPr>
                 <w:rStyle w:val="Hyperlink"/>
@@ -1459,7 +1528,7 @@
                 <w:noProof/>
                 <w:webHidden/>
               </w:rPr>
-              <w:instrText xml:space="preserve"> PAGEREF _Toc360450129 \h </w:instrText>
+              <w:instrText xml:space="preserve"> PAGEREF _Toc361642049 \h </w:instrText>
             </w:r>
             <w:r>
               <w:rPr>
@@ -1501,7 +1570,7 @@
               <w:noProof/>
             </w:rPr>
           </w:pPr>
-          <w:hyperlink w:anchor="_Toc360450130" w:history="1">
+          <w:hyperlink w:anchor="_Toc361642050" w:history="1">
             <w:r>
               <w:rPr>
                 <w:rStyle w:val="Hyperlink"/>
@@ -1528,7 +1597,7 @@
                 <w:noProof/>
                 <w:webHidden/>
               </w:rPr>
-              <w:instrText xml:space="preserve"> PAGEREF _Toc360450130 \h </w:instrText>
+              <w:instrText xml:space="preserve"> PAGEREF _Toc361642050 \h </w:instrText>
             </w:r>
             <w:r>
               <w:rPr>
@@ -1548,7 +1617,7 @@
                 <w:noProof/>
                 <w:webHidden/>
               </w:rPr>
-              <w:t>12</w:t>
+              <w:t>13</w:t>
             </w:r>
             <w:r>
               <w:rPr>
@@ -1570,7 +1639,7 @@
               <w:noProof/>
             </w:rPr>
           </w:pPr>
-          <w:hyperlink w:anchor="_Toc360450131" w:history="1">
+          <w:hyperlink w:anchor="_Toc361642051" w:history="1">
             <w:r>
               <w:rPr>
                 <w:rStyle w:val="Hyperlink"/>
@@ -1597,7 +1666,7 @@
                 <w:noProof/>
                 <w:webHidden/>
               </w:rPr>
-              <w:instrText xml:space="preserve"> PAGEREF _Toc360450131 \h </w:instrText>
+              <w:instrText xml:space="preserve"> PAGEREF _Toc361642051 \h </w:instrText>
             </w:r>
             <w:r>
               <w:rPr>
@@ -1639,13 +1708,13 @@
               <w:noProof/>
             </w:rPr>
           </w:pPr>
-          <w:hyperlink w:anchor="_Toc360450132" w:history="1">
+          <w:hyperlink w:anchor="_Toc361642052" w:history="1">
             <w:r>
               <w:rPr>
                 <w:rStyle w:val="Hyperlink"/>
                 <w:noProof/>
               </w:rPr>
-              <w:t>Governance</w:t>
+              <w:t>Relation to other cyberinfrastructure</w:t>
             </w:r>
             <w:r>
               <w:rPr>
@@ -1666,7 +1735,7 @@
                 <w:noProof/>
                 <w:webHidden/>
               </w:rPr>
-              <w:instrText xml:space="preserve"> PAGEREF _Toc360450132 \h </w:instrText>
+              <w:instrText xml:space="preserve"> PAGEREF _Toc361642052 \h </w:instrText>
             </w:r>
             <w:r>
               <w:rPr>
@@ -1708,13 +1777,13 @@
               <w:noProof/>
             </w:rPr>
           </w:pPr>
-          <w:hyperlink w:anchor="_Toc360450133" w:history="1">
+          <w:hyperlink w:anchor="_Toc361642053" w:history="1">
             <w:r>
               <w:rPr>
                 <w:rStyle w:val="Hyperlink"/>
                 <w:noProof/>
               </w:rPr>
-              <w:t>Glossary</w:t>
+              <w:t>Governance</w:t>
             </w:r>
             <w:r>
               <w:rPr>
@@ -1735,7 +1804,7 @@
                 <w:noProof/>
                 <w:webHidden/>
               </w:rPr>
-              <w:instrText xml:space="preserve"> PAGEREF _Toc360450133 \h </w:instrText>
+              <w:instrText xml:space="preserve"> PAGEREF _Toc361642053 \h </w:instrText>
             </w:r>
             <w:r>
               <w:rPr>
@@ -1755,7 +1824,7 @@
                 <w:noProof/>
                 <w:webHidden/>
               </w:rPr>
-              <w:t>16</w:t>
+              <w:t>17</w:t>
             </w:r>
             <w:r>
               <w:rPr>
@@ -1777,7 +1846,76 @@
               <w:noProof/>
             </w:rPr>
           </w:pPr>
-          <w:hyperlink w:anchor="_Toc360450134" w:history="1">
+          <w:hyperlink w:anchor="_Toc361642054" w:history="1">
+            <w:r>
+              <w:rPr>
+                <w:rStyle w:val="Hyperlink"/>
+                <w:noProof/>
+              </w:rPr>
+              <w:t>Glossary</w:t>
+            </w:r>
+            <w:r>
+              <w:rPr>
+                <w:noProof/>
+                <w:webHidden/>
+              </w:rPr>
+              <w:tab/>
+            </w:r>
+            <w:r>
+              <w:rPr>
+                <w:noProof/>
+                <w:webHidden/>
+              </w:rPr>
+              <w:fldChar w:fldCharType="begin"/>
+            </w:r>
+            <w:r>
+              <w:rPr>
+                <w:noProof/>
+                <w:webHidden/>
+              </w:rPr>
+              <w:instrText xml:space="preserve"> PAGEREF _Toc361642054 \h </w:instrText>
+            </w:r>
+            <w:r>
+              <w:rPr>
+                <w:noProof/>
+                <w:webHidden/>
+              </w:rPr>
+            </w:r>
+            <w:r>
+              <w:rPr>
+                <w:noProof/>
+                <w:webHidden/>
+              </w:rPr>
+              <w:fldChar w:fldCharType="separate"/>
+            </w:r>
+            <w:r>
+              <w:rPr>
+                <w:noProof/>
+                <w:webHidden/>
+              </w:rPr>
+              <w:t>17</w:t>
+            </w:r>
+            <w:r>
+              <w:rPr>
+                <w:noProof/>
+                <w:webHidden/>
+              </w:rPr>
+              <w:fldChar w:fldCharType="end"/>
+            </w:r>
+          </w:hyperlink>
+        </w:p>
+        <w:p>
+          <w:pPr>
+            <w:pStyle w:val="TOC1"/>
+            <w:tabs>
+              <w:tab w:val="right" w:leader="dot" w:pos="9350"/>
+            </w:tabs>
+            <w:rPr>
+              <w:rFonts w:eastAsiaTheme="minorEastAsia"/>
+              <w:noProof/>
+            </w:rPr>
+          </w:pPr>
+          <w:hyperlink w:anchor="_Toc361642055" w:history="1">
             <w:r>
               <w:rPr>
                 <w:rStyle w:val="Hyperlink"/>
@@ -1804,7 +1942,7 @@
                 <w:noProof/>
                 <w:webHidden/>
               </w:rPr>
-              <w:instrText xml:space="preserve"> PAGEREF _Toc360450134 \h </w:instrText>
+              <w:instrText xml:space="preserve"> PAGEREF _Toc361642055 \h </w:instrText>
             </w:r>
             <w:r>
               <w:rPr>
@@ -1824,7 +1962,7 @@
                 <w:noProof/>
                 <w:webHidden/>
               </w:rPr>
-              <w:t>17</w:t>
+              <w:t>18</w:t>
             </w:r>
             <w:r>
               <w:rPr>
@@ -1882,11 +2020,12 @@
       <w:pPr>
         <w:pStyle w:val="Heading1"/>
       </w:pPr>
-      <w:bookmarkStart w:id="1" w:name="_Toc360450110"/>
+      <w:bookmarkStart w:id="1" w:name="_Toc361642029"/>
       <w:r>
         <w:lastRenderedPageBreak/>
         <w:t>Abstract</w:t>
       </w:r>
+      <w:bookmarkEnd w:id="1"/>
     </w:p>
     <w:p>
       <w:r>
@@ -1946,6 +2085,7 @@
       <w:pPr>
         <w:pStyle w:val="Heading1"/>
       </w:pPr>
+      <w:bookmarkStart w:id="2" w:name="_Toc361642030"/>
       <w:r>
         <w:t>What</w:t>
       </w:r>
@@ -1961,7 +2101,7 @@
       <w:r>
         <w:t>USGIN?</w:t>
       </w:r>
-      <w:bookmarkEnd w:id="1"/>
+      <w:bookmarkEnd w:id="2"/>
     </w:p>
     <w:p>
       <w:pPr>
@@ -3247,7 +3387,7 @@
       <w:pPr>
         <w:pStyle w:val="Heading1"/>
       </w:pPr>
-      <w:bookmarkStart w:id="2" w:name="_Toc360450111"/>
+      <w:bookmarkStart w:id="3" w:name="_Toc361642031"/>
       <w:r>
         <w:t>The</w:t>
       </w:r>
@@ -3269,7 +3409,7 @@
       <w:r>
         <w:t>USGIN</w:t>
       </w:r>
-      <w:bookmarkEnd w:id="2"/>
+      <w:bookmarkEnd w:id="3"/>
     </w:p>
     <w:p>
       <w:r>
@@ -4700,13 +4840,13 @@
       <w:pPr>
         <w:pStyle w:val="Heading1"/>
       </w:pPr>
-      <w:bookmarkStart w:id="3" w:name="_Getting_Data"/>
-      <w:bookmarkStart w:id="4" w:name="_Toc360450112"/>
-      <w:bookmarkEnd w:id="3"/>
+      <w:bookmarkStart w:id="4" w:name="_Getting_Data"/>
+      <w:bookmarkStart w:id="5" w:name="_Toc361642032"/>
+      <w:bookmarkEnd w:id="4"/>
       <w:r>
         <w:t>Network components</w:t>
       </w:r>
-      <w:bookmarkEnd w:id="4"/>
+      <w:bookmarkEnd w:id="5"/>
     </w:p>
     <w:p>
       <w:r>
@@ -5032,11 +5172,11 @@
       <w:pPr>
         <w:pStyle w:val="Heading2"/>
       </w:pPr>
-      <w:bookmarkStart w:id="5" w:name="_Toc360450113"/>
+      <w:bookmarkStart w:id="6" w:name="_Toc361642033"/>
       <w:r>
         <w:t>Catalog</w:t>
       </w:r>
-      <w:bookmarkEnd w:id="5"/>
+      <w:bookmarkEnd w:id="6"/>
     </w:p>
     <w:p>
       <w:r>
@@ -5321,7 +5461,7 @@
         <w:rPr>
           <w:rStyle w:val="CommentReference"/>
         </w:rPr>
-        <w:commentReference w:id="6"/>
+        <w:commentReference w:id="7"/>
       </w:r>
       <w:r>
         <w:t xml:space="preserve">assist users </w:t>
@@ -5343,17 +5483,17 @@
       <w:pPr>
         <w:pStyle w:val="Heading2"/>
       </w:pPr>
-      <w:bookmarkStart w:id="7" w:name="_Metadata"/>
-      <w:bookmarkStart w:id="8" w:name="_Toc360450114"/>
-      <w:bookmarkEnd w:id="7"/>
+      <w:bookmarkStart w:id="8" w:name="_Metadata"/>
+      <w:bookmarkStart w:id="9" w:name="_Toc361642034"/>
+      <w:bookmarkEnd w:id="8"/>
       <w:r>
         <w:t>Metadata</w:t>
       </w:r>
-      <w:bookmarkEnd w:id="8"/>
+      <w:bookmarkEnd w:id="9"/>
     </w:p>
     <w:p>
-      <w:bookmarkStart w:id="9" w:name="_Information_exchanges"/>
-      <w:bookmarkEnd w:id="9"/>
+      <w:bookmarkStart w:id="10" w:name="_Information_exchanges"/>
+      <w:bookmarkEnd w:id="10"/>
       <w:r>
         <w:t xml:space="preserve">Metadata should be created and </w:t>
       </w:r>
@@ -5550,7 +5690,7 @@
     <w:p>
       <w:pPr>
         <w:rPr>
-          <w:ins w:id="10" w:author="Rowena Davis" w:date="2013-05-24T16:44:00Z"/>
+          <w:ins w:id="11" w:author="Rowena Davis" w:date="2013-05-24T16:44:00Z"/>
         </w:rPr>
       </w:pPr>
       <w:r>
@@ -5602,7 +5742,7 @@
       <w:r>
         <w:t xml:space="preserve"> dataset metadata that are published to the USGIN catalog. This granularity issue can be difficult because of differing perspectives on what is data or metadata, differing granularity of documentation available, and different use-case priorities.</w:t>
       </w:r>
-      <w:ins w:id="11" w:author="M. Lee Allison" w:date="2013-04-05T19:34:00Z">
+      <w:ins w:id="12" w:author="M. Lee Allison" w:date="2013-04-05T19:34:00Z">
         <w:r>
           <w:t xml:space="preserve"> </w:t>
         </w:r>
@@ -5635,16 +5775,16 @@
       <w:pPr>
         <w:pStyle w:val="Heading3"/>
         <w:rPr>
-          <w:ins w:id="12" w:author="Rowena Davis" w:date="2013-06-29T15:55:00Z"/>
+          <w:ins w:id="13" w:author="Rowena Davis" w:date="2013-06-29T15:55:00Z"/>
         </w:rPr>
       </w:pPr>
-      <w:bookmarkStart w:id="13" w:name="_Toc360450115"/>
-      <w:ins w:id="14" w:author="Rowena Davis" w:date="2013-05-24T16:44:00Z">
+      <w:bookmarkStart w:id="14" w:name="_Toc361642035"/>
+      <w:ins w:id="15" w:author="Rowena Davis" w:date="2013-05-24T16:44:00Z">
         <w:r>
           <w:t>Current guidelines</w:t>
         </w:r>
       </w:ins>
-      <w:bookmarkEnd w:id="13"/>
+      <w:bookmarkEnd w:id="14"/>
     </w:p>
     <w:p>
       <w:r>
@@ -5801,13 +5941,13 @@
       <w:pPr>
         <w:pStyle w:val="Heading2"/>
       </w:pPr>
-      <w:bookmarkStart w:id="15" w:name="_Information_exchanges_1"/>
-      <w:bookmarkStart w:id="16" w:name="_Toc360450116"/>
-      <w:bookmarkEnd w:id="15"/>
+      <w:bookmarkStart w:id="16" w:name="_Information_exchanges_1"/>
+      <w:bookmarkStart w:id="17" w:name="_Toc361642036"/>
+      <w:bookmarkEnd w:id="16"/>
       <w:r>
         <w:t>Information exchanges</w:t>
       </w:r>
-      <w:bookmarkEnd w:id="16"/>
+      <w:bookmarkEnd w:id="17"/>
     </w:p>
     <w:p>
       <w:r>
@@ -5952,11 +6092,11 @@
       <w:pPr>
         <w:pStyle w:val="Heading3"/>
       </w:pPr>
-      <w:bookmarkStart w:id="17" w:name="_Toc360450117"/>
+      <w:bookmarkStart w:id="18" w:name="_Toc361642037"/>
       <w:r>
         <w:t>Content model</w:t>
       </w:r>
-      <w:bookmarkEnd w:id="17"/>
+      <w:bookmarkEnd w:id="18"/>
     </w:p>
     <w:p>
       <w:r>
@@ -6476,11 +6616,11 @@
       <w:pPr>
         <w:pStyle w:val="Heading3"/>
       </w:pPr>
-      <w:bookmarkStart w:id="18" w:name="_Toc360450118"/>
+      <w:bookmarkStart w:id="19" w:name="_Toc361642038"/>
       <w:r>
         <w:t>Interchange format</w:t>
       </w:r>
-      <w:bookmarkEnd w:id="18"/>
+      <w:bookmarkEnd w:id="19"/>
     </w:p>
     <w:p>
       <w:r>
@@ -6981,15 +7121,15 @@
       <w:pPr>
         <w:pStyle w:val="Heading2"/>
       </w:pPr>
-      <w:bookmarkStart w:id="19" w:name="_Access_platforms"/>
-      <w:bookmarkStart w:id="20" w:name="_Toc360450119"/>
+      <w:bookmarkStart w:id="20" w:name="_Access_platforms"/>
       <w:bookmarkStart w:id="21" w:name="_Ref348640266"/>
       <w:bookmarkStart w:id="22" w:name="_Toc349023750"/>
-      <w:bookmarkEnd w:id="19"/>
+      <w:bookmarkStart w:id="23" w:name="_Toc361642039"/>
+      <w:bookmarkEnd w:id="20"/>
       <w:r>
         <w:t>Community Specifications</w:t>
       </w:r>
-      <w:bookmarkEnd w:id="20"/>
+      <w:bookmarkEnd w:id="23"/>
     </w:p>
     <w:p>
       <w:r>
@@ -7223,16 +7363,16 @@
       <w:r>
         <w:t xml:space="preserve"> In general, these are not the only solutions available, but indicate the resources that we have found </w:t>
       </w:r>
-      <w:commentRangeStart w:id="23"/>
+      <w:commentRangeStart w:id="24"/>
       <w:r>
         <w:t>useful</w:t>
       </w:r>
-      <w:commentRangeEnd w:id="23"/>
+      <w:commentRangeEnd w:id="24"/>
       <w:r>
         <w:rPr>
           <w:rStyle w:val="CommentReference"/>
         </w:rPr>
-        <w:commentReference w:id="23"/>
+        <w:commentReference w:id="24"/>
       </w:r>
       <w:r>
         <w:t xml:space="preserve"> as a guide for new users</w:t>
@@ -7246,20 +7386,33 @@
         <w:pStyle w:val="Caption"/>
         <w:keepNext/>
       </w:pPr>
-      <w:bookmarkStart w:id="24" w:name="_Ref360430446"/>
+      <w:bookmarkStart w:id="25" w:name="_Ref360430446"/>
       <w:proofErr w:type="gramStart"/>
       <w:r>
         <w:t xml:space="preserve">Table </w:t>
       </w:r>
-      <w:fldSimple w:instr=" SEQ Table \* ARABIC ">
-        <w:r>
-          <w:rPr>
-            <w:noProof/>
-          </w:rPr>
-          <w:t>1</w:t>
-        </w:r>
-      </w:fldSimple>
-      <w:bookmarkEnd w:id="24"/>
+      <w:r>
+        <w:fldChar w:fldCharType="begin"/>
+      </w:r>
+      <w:r>
+        <w:instrText xml:space="preserve"> SEQ Table \* ARABIC </w:instrText>
+      </w:r>
+      <w:r>
+        <w:fldChar w:fldCharType="separate"/>
+      </w:r>
+      <w:r>
+        <w:rPr>
+          <w:noProof/>
+        </w:rPr>
+        <w:t>1</w:t>
+      </w:r>
+      <w:r>
+        <w:rPr>
+          <w:noProof/>
+        </w:rPr>
+        <w:fldChar w:fldCharType="end"/>
+      </w:r>
+      <w:bookmarkEnd w:id="25"/>
       <w:r>
         <w:t>.</w:t>
       </w:r>
@@ -9745,11 +9898,11 @@
       <w:pPr>
         <w:pStyle w:val="Heading1"/>
       </w:pPr>
-      <w:bookmarkStart w:id="25" w:name="_Toc360450120"/>
+      <w:bookmarkStart w:id="26" w:name="_Toc361642040"/>
       <w:r>
         <w:t>Data Access</w:t>
       </w:r>
-      <w:bookmarkEnd w:id="25"/>
+      <w:bookmarkEnd w:id="26"/>
     </w:p>
     <w:p>
       <w:r>
@@ -10054,11 +10207,15 @@
       <w:pPr>
         <w:pStyle w:val="Heading2"/>
       </w:pPr>
-      <w:bookmarkStart w:id="26" w:name="_Toc360450121"/>
+      <w:bookmarkStart w:id="27" w:name="_Ref361641725"/>
+      <w:bookmarkStart w:id="28" w:name="_Ref361641729"/>
+      <w:bookmarkStart w:id="29" w:name="_Toc361642041"/>
       <w:r>
         <w:t>Tiered data access</w:t>
       </w:r>
-      <w:bookmarkEnd w:id="26"/>
+      <w:bookmarkEnd w:id="27"/>
+      <w:bookmarkEnd w:id="28"/>
+      <w:bookmarkEnd w:id="29"/>
     </w:p>
     <w:p>
       <w:r>
@@ -10363,12 +10520,12 @@
       <w:r>
         <w:t>file</w:t>
       </w:r>
-      <w:ins w:id="27" w:author="M. Lee Allison" w:date="2013-04-10T15:03:00Z">
+      <w:ins w:id="30" w:author="M. Lee Allison" w:date="2013-04-10T15:03:00Z">
         <w:r>
           <w:t>-</w:t>
         </w:r>
       </w:ins>
-      <w:del w:id="28" w:author="M. Lee Allison" w:date="2013-04-10T15:03:00Z">
+      <w:del w:id="31" w:author="M. Lee Allison" w:date="2013-04-10T15:03:00Z">
         <w:r>
           <w:delText xml:space="preserve"> </w:delText>
         </w:r>
@@ -10757,7 +10914,7 @@
       <w:pPr>
         <w:pStyle w:val="Heading2"/>
       </w:pPr>
-      <w:bookmarkStart w:id="29" w:name="_Toc360450122"/>
+      <w:bookmarkStart w:id="32" w:name="_Toc361642042"/>
       <w:r>
         <w:t xml:space="preserve">Data access </w:t>
       </w:r>
@@ -10766,7 +10923,7 @@
       <w:r>
         <w:t>approaches</w:t>
       </w:r>
-      <w:bookmarkEnd w:id="29"/>
+      <w:bookmarkEnd w:id="32"/>
     </w:p>
     <w:p>
       <w:r>
@@ -10846,17 +11003,17 @@
       <w:pPr>
         <w:pStyle w:val="Heading3"/>
       </w:pPr>
-      <w:bookmarkStart w:id="30" w:name="_Toc349023752"/>
-      <w:bookmarkStart w:id="31" w:name="_Toc360450123"/>
-      <w:bookmarkStart w:id="32" w:name="_Toc349023751"/>
+      <w:bookmarkStart w:id="33" w:name="_Toc349023752"/>
+      <w:bookmarkStart w:id="34" w:name="_Toc349023751"/>
+      <w:bookmarkStart w:id="35" w:name="_Toc361642043"/>
       <w:r>
         <w:t>File</w:t>
       </w:r>
       <w:r>
         <w:t>-based approach</w:t>
       </w:r>
-      <w:bookmarkEnd w:id="30"/>
-      <w:bookmarkEnd w:id="31"/>
+      <w:bookmarkEnd w:id="33"/>
+      <w:bookmarkEnd w:id="35"/>
     </w:p>
     <w:p>
       <w:r>
@@ -10876,12 +11033,12 @@
       <w:pPr>
         <w:pStyle w:val="Heading3"/>
       </w:pPr>
-      <w:bookmarkStart w:id="33" w:name="_Toc360450124"/>
+      <w:bookmarkStart w:id="36" w:name="_Toc361642044"/>
       <w:r>
         <w:t>Web applications</w:t>
       </w:r>
-      <w:bookmarkEnd w:id="32"/>
-      <w:bookmarkEnd w:id="33"/>
+      <w:bookmarkEnd w:id="34"/>
+      <w:bookmarkEnd w:id="36"/>
     </w:p>
     <w:p>
       <w:r>
@@ -11632,149 +11789,149 @@
       <w:pPr>
         <w:pStyle w:val="Heading3"/>
       </w:pPr>
-      <w:bookmarkStart w:id="34" w:name="_Toc349023753"/>
-      <w:bookmarkStart w:id="35" w:name="_Toc360450125"/>
+      <w:bookmarkStart w:id="37" w:name="_Toc349023753"/>
+      <w:bookmarkStart w:id="38" w:name="_Toc361642045"/>
       <w:r>
         <w:lastRenderedPageBreak/>
         <w:t>Web Services</w:t>
       </w:r>
-      <w:bookmarkEnd w:id="34"/>
-      <w:bookmarkEnd w:id="35"/>
-    </w:p>
-    <w:p>
-      <w:r>
-        <w:t xml:space="preserve">A </w:t>
-      </w:r>
-      <w:r>
-        <w:t>Web</w:t>
-      </w:r>
-      <w:r>
-        <w:t xml:space="preserve"> service is </w:t>
-      </w:r>
-      <w:r>
-        <w:t xml:space="preserve">computer program </w:t>
-      </w:r>
-      <w:r>
-        <w:t xml:space="preserve">that can be </w:t>
-      </w:r>
-      <w:r>
-        <w:t>instructed to perform various functions (operations)</w:t>
-      </w:r>
-      <w:r>
-        <w:t xml:space="preserve"> using requests sent </w:t>
-      </w:r>
-      <w:r>
-        <w:t xml:space="preserve">via </w:t>
-      </w:r>
-      <w:r>
-        <w:t xml:space="preserve">the </w:t>
-      </w:r>
-      <w:r>
-        <w:t>World Wide Web (</w:t>
-      </w:r>
-      <w:r>
-        <w:t>WWW</w:t>
-      </w:r>
-      <w:r>
-        <w:t>)</w:t>
-      </w:r>
-      <w:r>
-        <w:t xml:space="preserve">. A </w:t>
-      </w:r>
-      <w:r>
-        <w:t>Web</w:t>
-      </w:r>
-      <w:r>
-        <w:t xml:space="preserve"> service specification defines an interface, including operations available, the messaging protocol required to invoke operations, and the structure and content of messages used by the service to respond to requests. HTTP is almost certainly the most widely used </w:t>
-      </w:r>
-      <w:r>
-        <w:t>Web</w:t>
-      </w:r>
-      <w:r>
-        <w:t xml:space="preserve"> service</w:t>
-      </w:r>
-      <w:r>
-        <w:t>; file-based access to resources via HTTP is a Web service</w:t>
-      </w:r>
-      <w:r>
-        <w:t xml:space="preserve">. </w:t>
-      </w:r>
-      <w:r>
-        <w:t>The service</w:t>
-      </w:r>
-      <w:r>
-        <w:t xml:space="preserve"> defines a simple set of operations (GET, PUT, DELETE, </w:t>
-      </w:r>
-      <w:proofErr w:type="gramStart"/>
-      <w:r>
-        <w:t>POST</w:t>
-      </w:r>
-      <w:proofErr w:type="gramEnd"/>
-      <w:r>
-        <w:t xml:space="preserve">) that enable the </w:t>
-      </w:r>
-      <w:r>
-        <w:t>Web</w:t>
-      </w:r>
-      <w:r>
-        <w:t xml:space="preserve">. </w:t>
-      </w:r>
-      <w:r>
-        <w:t>For</w:t>
-      </w:r>
-      <w:r>
-        <w:t xml:space="preserve"> the purposes of USGIN, d</w:t>
-      </w:r>
-      <w:r>
-        <w:t>a</w:t>
-      </w:r>
-      <w:r>
-        <w:t xml:space="preserve">ta access through </w:t>
-      </w:r>
-      <w:r>
-        <w:t>Web</w:t>
-      </w:r>
-      <w:r>
-        <w:t xml:space="preserve"> services denotes capabilities that enable filtering or processing of data</w:t>
-      </w:r>
-      <w:r>
-        <w:t xml:space="preserve">, </w:t>
-      </w:r>
-      <w:bookmarkStart w:id="36" w:name="OLE_LINK1"/>
-      <w:bookmarkStart w:id="37" w:name="OLE_LINK2"/>
-      <w:r>
-        <w:t>designed for use by computer programs</w:t>
-      </w:r>
-      <w:bookmarkEnd w:id="36"/>
       <w:bookmarkEnd w:id="37"/>
-      <w:r>
-        <w:t xml:space="preserve"> to make data access seamless and mostly invisible to the human oper</w:t>
-      </w:r>
-      <w:r>
-        <w:t>a</w:t>
-      </w:r>
-      <w:r>
-        <w:t>tor</w:t>
-      </w:r>
-      <w:r>
-        <w:t>.</w:t>
-      </w:r>
-    </w:p>
-    <w:p>
-      <w:pPr>
-        <w:pStyle w:val="Heading1"/>
-      </w:pPr>
-      <w:bookmarkStart w:id="38" w:name="_Toc360450126"/>
-      <w:r>
-        <w:t>Using the Network</w:t>
-      </w:r>
       <w:bookmarkEnd w:id="38"/>
     </w:p>
     <w:p>
+      <w:r>
+        <w:t xml:space="preserve">A </w:t>
+      </w:r>
+      <w:r>
+        <w:t>Web</w:t>
+      </w:r>
+      <w:r>
+        <w:t xml:space="preserve"> service is </w:t>
+      </w:r>
+      <w:r>
+        <w:t xml:space="preserve">computer program </w:t>
+      </w:r>
+      <w:r>
+        <w:t xml:space="preserve">that can be </w:t>
+      </w:r>
+      <w:r>
+        <w:t>instructed to perform various functions (operations)</w:t>
+      </w:r>
+      <w:r>
+        <w:t xml:space="preserve"> using requests sent </w:t>
+      </w:r>
+      <w:r>
+        <w:t xml:space="preserve">via </w:t>
+      </w:r>
+      <w:r>
+        <w:t xml:space="preserve">the </w:t>
+      </w:r>
+      <w:r>
+        <w:t>World Wide Web (</w:t>
+      </w:r>
+      <w:r>
+        <w:t>WWW</w:t>
+      </w:r>
+      <w:r>
+        <w:t>)</w:t>
+      </w:r>
+      <w:r>
+        <w:t xml:space="preserve">. A </w:t>
+      </w:r>
+      <w:r>
+        <w:t>Web</w:t>
+      </w:r>
+      <w:r>
+        <w:t xml:space="preserve"> service specification defines an interface, including operations available, the messaging protocol required to invoke operations, and the structure and content of messages used by the service to respond to requests. HTTP is almost certainly the most widely used </w:t>
+      </w:r>
+      <w:r>
+        <w:t>Web</w:t>
+      </w:r>
+      <w:r>
+        <w:t xml:space="preserve"> service</w:t>
+      </w:r>
+      <w:r>
+        <w:t>; file-based access to resources via HTTP is a Web service</w:t>
+      </w:r>
+      <w:r>
+        <w:t xml:space="preserve">. </w:t>
+      </w:r>
+      <w:r>
+        <w:t>The service</w:t>
+      </w:r>
+      <w:r>
+        <w:t xml:space="preserve"> defines a simple set of operations (GET, PUT, DELETE, </w:t>
+      </w:r>
+      <w:proofErr w:type="gramStart"/>
+      <w:r>
+        <w:t>POST</w:t>
+      </w:r>
+      <w:proofErr w:type="gramEnd"/>
+      <w:r>
+        <w:t xml:space="preserve">) that enable the </w:t>
+      </w:r>
+      <w:r>
+        <w:t>Web</w:t>
+      </w:r>
+      <w:r>
+        <w:t xml:space="preserve">. </w:t>
+      </w:r>
+      <w:r>
+        <w:t>For</w:t>
+      </w:r>
+      <w:r>
+        <w:t xml:space="preserve"> the purposes of USGIN, d</w:t>
+      </w:r>
+      <w:r>
+        <w:t>a</w:t>
+      </w:r>
+      <w:r>
+        <w:t xml:space="preserve">ta access through </w:t>
+      </w:r>
+      <w:r>
+        <w:t>Web</w:t>
+      </w:r>
+      <w:r>
+        <w:t xml:space="preserve"> services denotes capabilities that enable filtering or processing of data</w:t>
+      </w:r>
+      <w:r>
+        <w:t xml:space="preserve">, </w:t>
+      </w:r>
+      <w:bookmarkStart w:id="39" w:name="OLE_LINK1"/>
+      <w:bookmarkStart w:id="40" w:name="OLE_LINK2"/>
+      <w:r>
+        <w:t>designed for use by computer programs</w:t>
+      </w:r>
+      <w:bookmarkEnd w:id="39"/>
+      <w:bookmarkEnd w:id="40"/>
+      <w:r>
+        <w:t xml:space="preserve"> to make data access seamless and mostly invisible to the human oper</w:t>
+      </w:r>
+      <w:r>
+        <w:t>a</w:t>
+      </w:r>
+      <w:r>
+        <w:t>tor</w:t>
+      </w:r>
+      <w:r>
+        <w:t>.</w:t>
+      </w:r>
+    </w:p>
+    <w:p>
+      <w:pPr>
+        <w:pStyle w:val="Heading1"/>
+      </w:pPr>
+      <w:bookmarkStart w:id="41" w:name="_Toc361642046"/>
+      <w:r>
+        <w:t>Using the Network</w:t>
+      </w:r>
+      <w:bookmarkEnd w:id="41"/>
+    </w:p>
+    <w:p>
       <w:pPr>
         <w:pStyle w:val="Heading2"/>
       </w:pPr>
-      <w:bookmarkStart w:id="39" w:name="_Toc360450127"/>
+      <w:bookmarkStart w:id="42" w:name="_Toc361642047"/>
       <w:r>
         <w:t>Getting</w:t>
       </w:r>
@@ -11784,7 +11941,7 @@
       <w:r>
         <w:t>Data</w:t>
       </w:r>
-      <w:bookmarkEnd w:id="39"/>
+      <w:bookmarkEnd w:id="42"/>
     </w:p>
     <w:p>
       <w:r>
@@ -14292,9 +14449,9 @@
       <w:pPr>
         <w:pStyle w:val="Heading2"/>
       </w:pPr>
-      <w:bookmarkStart w:id="40" w:name="_Publishing_data"/>
-      <w:bookmarkStart w:id="41" w:name="_Toc360450128"/>
-      <w:bookmarkEnd w:id="40"/>
+      <w:bookmarkStart w:id="43" w:name="_Publishing_data"/>
+      <w:bookmarkStart w:id="44" w:name="_Toc361642048"/>
+      <w:bookmarkEnd w:id="43"/>
       <w:r>
         <w:t>Publishing</w:t>
       </w:r>
@@ -14304,7 +14461,7 @@
       <w:r>
         <w:t>data</w:t>
       </w:r>
-      <w:bookmarkEnd w:id="41"/>
+      <w:bookmarkEnd w:id="44"/>
     </w:p>
     <w:p>
       <w:pPr>
@@ -14722,15 +14879,15 @@
       <w:pPr>
         <w:pStyle w:val="Heading3"/>
       </w:pPr>
-      <w:bookmarkStart w:id="42" w:name="_Developing_applications"/>
-      <w:bookmarkStart w:id="43" w:name="_Ref352618881"/>
-      <w:bookmarkStart w:id="44" w:name="_Toc360450129"/>
-      <w:bookmarkEnd w:id="42"/>
+      <w:bookmarkStart w:id="45" w:name="_Developing_applications"/>
+      <w:bookmarkStart w:id="46" w:name="_Ref352618881"/>
+      <w:bookmarkStart w:id="47" w:name="_Toc361642049"/>
+      <w:bookmarkEnd w:id="45"/>
       <w:r>
         <w:t>Creating Metadata</w:t>
       </w:r>
-      <w:bookmarkEnd w:id="43"/>
-      <w:bookmarkEnd w:id="44"/>
+      <w:bookmarkEnd w:id="46"/>
+      <w:bookmarkEnd w:id="47"/>
     </w:p>
     <w:p>
       <w:r>
@@ -15157,7 +15314,7 @@
       <w:pPr>
         <w:pStyle w:val="Heading3"/>
       </w:pPr>
-      <w:bookmarkStart w:id="45" w:name="_Toc360450130"/>
+      <w:bookmarkStart w:id="48" w:name="_Toc361642050"/>
       <w:r>
         <w:t xml:space="preserve">Setting up </w:t>
       </w:r>
@@ -15167,7 +15324,7 @@
       <w:r>
         <w:t>data service</w:t>
       </w:r>
-      <w:bookmarkEnd w:id="45"/>
+      <w:bookmarkEnd w:id="48"/>
     </w:p>
     <w:p>
       <w:r>
@@ -16143,7 +16300,7 @@
       <w:pPr>
         <w:pStyle w:val="Heading2"/>
       </w:pPr>
-      <w:bookmarkStart w:id="46" w:name="_Toc360450131"/>
+      <w:bookmarkStart w:id="49" w:name="_Toc361642051"/>
       <w:r>
         <w:t>Develop</w:t>
       </w:r>
@@ -16156,7 +16313,7 @@
       <w:r>
         <w:t>applications</w:t>
       </w:r>
-      <w:bookmarkEnd w:id="46"/>
+      <w:bookmarkEnd w:id="49"/>
     </w:p>
     <w:p>
       <w:r>
@@ -16745,8 +16902,8 @@
       <w:r>
         <w:t xml:space="preserve"> </w:t>
       </w:r>
-      <w:bookmarkStart w:id="47" w:name="_Setting_up_data"/>
-      <w:bookmarkEnd w:id="47"/>
+      <w:bookmarkStart w:id="50" w:name="_Setting_up_data"/>
+      <w:bookmarkEnd w:id="50"/>
       <w:r>
         <w:t>USGIN</w:t>
       </w:r>
@@ -16881,14 +17038,21 @@
     <w:p>
       <w:pPr>
         <w:pStyle w:val="Heading1"/>
-      </w:pPr>
-      <w:bookmarkStart w:id="48" w:name="_Tiered_data_access_1"/>
-      <w:bookmarkStart w:id="49" w:name="_Catalog"/>
-      <w:bookmarkStart w:id="50" w:name="_Toc360450132"/>
-      <w:bookmarkEnd w:id="48"/>
-      <w:bookmarkEnd w:id="49"/>
+        <w:tabs>
+          <w:tab w:val="right" w:pos="9360"/>
+        </w:tabs>
+      </w:pPr>
+      <w:bookmarkStart w:id="51" w:name="_Tiered_data_access_1"/>
+      <w:bookmarkStart w:id="52" w:name="_Catalog"/>
+      <w:bookmarkStart w:id="53" w:name="_Toc361642052"/>
+      <w:bookmarkEnd w:id="51"/>
+      <w:bookmarkEnd w:id="52"/>
       <w:r>
         <w:t>Relation to other cyberinfrastructure</w:t>
+      </w:r>
+      <w:bookmarkEnd w:id="53"/>
+      <w:r>
+        <w:tab/>
       </w:r>
     </w:p>
     <w:p>
@@ -16949,44 +17113,132 @@
     </w:p>
     <w:p>
       <w:r>
-        <w:t>USGIN is focused on definition of information exchanges for specific units of information. Approach is to define simple packages of data that don't attempt to do everything in one scheme. Use URIs to link r</w:t>
+        <w:t xml:space="preserve">The </w:t>
+      </w:r>
+      <w:r>
+        <w:t xml:space="preserve">USGIN </w:t>
+      </w:r>
+      <w:r>
+        <w:t xml:space="preserve">approach to </w:t>
+      </w:r>
+      <w:r>
+        <w:t>definition of information exchanges</w:t>
+      </w:r>
+      <w:r>
+        <w:t xml:space="preserve"> has been to</w:t>
+      </w:r>
+      <w:r>
+        <w:t xml:space="preserve"> </w:t>
+      </w:r>
+      <w:r>
+        <w:t>define simple packages of data with a relatively narrow scope, with the u</w:t>
+      </w:r>
+      <w:r>
+        <w:t xml:space="preserve">se </w:t>
+      </w:r>
+      <w:r>
+        <w:t xml:space="preserve">of </w:t>
+      </w:r>
+      <w:r>
+        <w:t xml:space="preserve">URIs to link related packages on the web. </w:t>
+      </w:r>
+      <w:r>
+        <w:t>The most wid</w:t>
       </w:r>
       <w:r>
         <w:t>e</w:t>
       </w:r>
       <w:r>
-        <w:t xml:space="preserve">lated packages on the web. </w:t>
+        <w:t xml:space="preserve">ly used interchange is for metadata for resource discovery, evaluation and access, and this is really the unifying factor for the network. Tier 1 and Tier 2 data (See </w:t>
+      </w:r>
+      <w:r>
+        <w:rPr>
+          <w:rStyle w:val="Hyperlink"/>
+        </w:rPr>
+        <w:fldChar w:fldCharType="begin"/>
+      </w:r>
+      <w:r>
+        <w:rPr>
+          <w:rStyle w:val="Hyperlink"/>
+        </w:rPr>
+        <w:instrText xml:space="preserve"> REF _Ref361641729 \h </w:instrText>
+      </w:r>
+      <w:r>
+        <w:rPr>
+          <w:rStyle w:val="Hyperlink"/>
+        </w:rPr>
+      </w:r>
+      <w:r>
+        <w:rPr>
+          <w:rStyle w:val="Hyperlink"/>
+        </w:rPr>
+        <w:instrText xml:space="preserve"> \* MERGEFORMAT </w:instrText>
+      </w:r>
+      <w:r>
+        <w:rPr>
+          <w:rStyle w:val="Hyperlink"/>
+        </w:rPr>
+        <w:fldChar w:fldCharType="separate"/>
+      </w:r>
+      <w:r>
+        <w:rPr>
+          <w:rStyle w:val="Hyperlink"/>
+        </w:rPr>
+        <w:t>Tiered data access</w:t>
+      </w:r>
+      <w:r>
+        <w:rPr>
+          <w:rStyle w:val="Hyperlink"/>
+        </w:rPr>
+        <w:fldChar w:fldCharType="end"/>
+      </w:r>
+      <w:r>
+        <w:t>) delivery follow the stan</w:t>
+      </w:r>
+      <w:r>
+        <w:t>d</w:t>
+      </w:r>
+      <w:r>
+        <w:t xml:space="preserve">ard patterns that have emerged for data publication and sharing on the web. Tier 3 </w:t>
       </w:r>
       <w:proofErr w:type="gramStart"/>
       <w:r>
-        <w:t>Data integration on server side for common kinds of information.</w:t>
+        <w:t>delivery</w:t>
       </w:r>
       <w:proofErr w:type="gramEnd"/>
       <w:r>
-        <w:t xml:space="preserve"> </w:t>
-      </w:r>
-      <w:proofErr w:type="gramStart"/>
-      <w:r>
-        <w:t>define</w:t>
-      </w:r>
-      <w:proofErr w:type="gramEnd"/>
-      <w:r>
-        <w:t xml:space="preserve"> v</w:t>
-      </w:r>
-      <w:r>
-        <w:t>o</w:t>
-      </w:r>
-      <w:r>
-        <w:t>cabularies and mappings between them for both content models and attribute values to address aut</w:t>
-      </w:r>
-      <w:r>
-        <w:t>o</w:t>
-      </w:r>
-      <w:r>
-        <w:t>mated data integration goal.</w:t>
-      </w:r>
-      <w:bookmarkStart w:id="51" w:name="_GoBack"/>
-      <w:bookmarkEnd w:id="51"/>
+        <w:t xml:space="preserve"> r</w:t>
+      </w:r>
+      <w:r>
+        <w:t>e</w:t>
+      </w:r>
+      <w:r>
+        <w:t>quires d</w:t>
+      </w:r>
+      <w:r>
+        <w:t xml:space="preserve">ata integration on </w:t>
+      </w:r>
+      <w:r>
+        <w:t xml:space="preserve">the </w:t>
+      </w:r>
+      <w:r>
+        <w:t>server side</w:t>
+      </w:r>
+      <w:r>
+        <w:t>, along with more sophisticated validation of the interchange doc</w:t>
+      </w:r>
+      <w:r>
+        <w:t>u</w:t>
+      </w:r>
+      <w:r>
+        <w:t xml:space="preserve">ments and service protocols with respect to the </w:t>
+      </w:r>
+      <w:r>
+        <w:t>data interchange specification. T</w:t>
+      </w:r>
+      <w:r>
+        <w:t xml:space="preserve">he additional work must be justified for the data provider based on value to their user community. </w:t>
+      </w:r>
       <w:r>
         <w:t xml:space="preserve"> </w:t>
       </w:r>
@@ -16995,20 +17247,27 @@
       <w:pPr>
         <w:pStyle w:val="Heading1"/>
       </w:pPr>
+      <w:bookmarkStart w:id="54" w:name="_Toc361642053"/>
       <w:r>
         <w:t>Governance</w:t>
       </w:r>
-      <w:bookmarkEnd w:id="50"/>
+      <w:bookmarkEnd w:id="54"/>
     </w:p>
     <w:p>
       <w:r>
-        <w:t>The governance of the network has been initiated by the State Geological Surveys in the US, under the umbrella of the US Geoscience Information Network (USIN) Steering Committee, jointly chaired by the Association of American State Geologists and the US Geological Survey, with the initial objective of i</w:t>
-      </w:r>
-      <w:r>
-        <w:t>m</w:t>
-      </w:r>
-      <w:r>
-        <w:t xml:space="preserve">proving access to and utilization of their information resources.  The proposal and adoption process </w:t>
+        <w:t>Tier 3 data delivery requires an infrastructure for developing and maintaining information exchange specifications.</w:t>
+      </w:r>
+      <w:r>
+        <w:t xml:space="preserve"> </w:t>
+      </w:r>
+      <w:r>
+        <w:t>The proposal and ado</w:t>
+      </w:r>
+      <w:r>
+        <w:t>p</w:t>
+      </w:r>
+      <w:r>
+        <w:t xml:space="preserve">tion process </w:t>
       </w:r>
       <w:r>
         <w:t xml:space="preserve">for specifications </w:t>
@@ -17017,19 +17276,25 @@
         <w:t xml:space="preserve">at this point is very informal. The intention is to keep the barrier to entry low, based on the philosophy that it's better to have the </w:t>
       </w:r>
       <w:r>
-        <w:t>information exchanges</w:t>
-      </w:r>
-      <w:r>
-        <w:t xml:space="preserve"> that people wish to use presented in a public forum, with any discussion documented for future reference, and to motivate people to doc</w:t>
-      </w:r>
-      <w:r>
-        <w:t>u</w:t>
-      </w:r>
-      <w:r>
-        <w:t xml:space="preserve">ment the </w:t>
-      </w:r>
-      <w:r>
-        <w:t xml:space="preserve">protocols, content models, and interchange </w:t>
+        <w:t>info</w:t>
+      </w:r>
+      <w:r>
+        <w:t>r</w:t>
+      </w:r>
+      <w:r>
+        <w:t>mation exchanges</w:t>
+      </w:r>
+      <w:r>
+        <w:t xml:space="preserve"> that people wish to use presented in a public forum, with any discussion documented for future reference, and to motivate people to document the </w:t>
+      </w:r>
+      <w:r>
+        <w:t>protocols, content models, and inte</w:t>
+      </w:r>
+      <w:r>
+        <w:t>r</w:t>
+      </w:r>
+      <w:r>
+        <w:t xml:space="preserve">change </w:t>
       </w:r>
       <w:r>
         <w:t>formats they are using for future reference and to promote re-use.</w:t>
@@ -17038,7 +17303,19 @@
         <w:t xml:space="preserve"> </w:t>
       </w:r>
       <w:r>
-        <w:t xml:space="preserve">Introduction of specifications that duplicate capabilities of specifications already in use is discouraged, except when these provide for utilization of newer technology. Software development projects are all publicly accessible on GitHub at </w:t>
+        <w:t>Introduction of specifications that duplicate capabilities of specific</w:t>
+      </w:r>
+      <w:r>
+        <w:t>a</w:t>
+      </w:r>
+      <w:r>
+        <w:t>tions already in use is discouraged, except when these provide for utilization of newer technology. Sof</w:t>
+      </w:r>
+      <w:r>
+        <w:t>t</w:t>
+      </w:r>
+      <w:r>
+        <w:t xml:space="preserve">ware development projects are all publicly accessible on GitHub at </w:t>
       </w:r>
       <w:hyperlink r:id="rId75" w:history="1">
         <w:r>
@@ -17054,35 +17331,29 @@
     </w:p>
     <w:p>
       <w:r>
-        <w:t>An open-data mind set is motivated because USGIN is a network of Geologic Surveys largely tasked with the stewardship of non-proprietary geologic data and their dissemination and utilization for the benefit of society.  Like many government open-data initiatives, the emphasis on data documentation and a</w:t>
-      </w:r>
-      <w:r>
-        <w:t>c</w:t>
-      </w:r>
-      <w:r>
-        <w:t>cessibility has highlighted the gap in development of demonstration client applications to attract co</w:t>
+        <w:t xml:space="preserve">An open-data mind set is motivated because USGIN is a network of Geologic Surveys largely tasked with the stewardship of non-proprietary geologic data and their dissemination and utilization for the benefit of society. </w:t>
+      </w:r>
+      <w:r>
+        <w:t>The governance of the network has been initiated by the State Geological Surveys in the US, under the umbrella of the US Geoscience Information Network (USIN) Steering Committee, jointly chaired by the Association of American State Geologists and the US Geological Survey, with the initial objective of i</w:t>
       </w:r>
       <w:r>
         <w:t>m</w:t>
       </w:r>
       <w:r>
-        <w:t xml:space="preserve">munity interest and engagement. </w:t>
-      </w:r>
+        <w:t xml:space="preserve">proving access to and utilization of their information resources.  </w:t>
+      </w:r>
+      <w:bookmarkStart w:id="55" w:name="_GoBack"/>
+      <w:bookmarkEnd w:id="55"/>
     </w:p>
     <w:p>
-      <w:r>
-        <w:t xml:space="preserve">Sustainability of the network </w:t>
-      </w:r>
-    </w:p>
-    <w:p>
       <w:pPr>
         <w:pStyle w:val="Heading1"/>
       </w:pPr>
-      <w:bookmarkStart w:id="52" w:name="_Toc360450133"/>
+      <w:bookmarkStart w:id="56" w:name="_Toc361642054"/>
       <w:r>
         <w:t>Glossary</w:t>
       </w:r>
-      <w:bookmarkEnd w:id="52"/>
+      <w:bookmarkEnd w:id="56"/>
     </w:p>
     <w:p>
       <w:pPr>
@@ -17192,6 +17463,7 @@
         <w:rPr>
           <w:u w:val="single"/>
         </w:rPr>
+        <w:lastRenderedPageBreak/>
         <w:t>Federal Geographic Data Committee</w:t>
       </w:r>
       <w:r>
@@ -17218,7 +17490,6 @@
         <w:rPr>
           <w:u w:val="single"/>
         </w:rPr>
-        <w:lastRenderedPageBreak/>
         <w:t>Instance document</w:t>
       </w:r>
       <w:r>
@@ -17329,13 +17600,13 @@
       <w:pPr>
         <w:pStyle w:val="Heading1"/>
       </w:pPr>
-      <w:bookmarkStart w:id="53" w:name="_Frequently_Asked_Questions"/>
-      <w:bookmarkStart w:id="54" w:name="_Toc360450134"/>
-      <w:bookmarkEnd w:id="53"/>
+      <w:bookmarkStart w:id="57" w:name="_Frequently_Asked_Questions"/>
+      <w:bookmarkStart w:id="58" w:name="_Toc361642055"/>
+      <w:bookmarkEnd w:id="57"/>
       <w:r>
         <w:t>References</w:t>
       </w:r>
-      <w:bookmarkEnd w:id="54"/>
+      <w:bookmarkEnd w:id="58"/>
     </w:p>
     <w:p>
       <w:pPr>
@@ -17596,6 +17867,7 @@
         </w:rPr>
       </w:pPr>
       <w:r>
+        <w:lastRenderedPageBreak/>
         <w:t>USGIN Standards and Protocols Drafting Team</w:t>
       </w:r>
       <w:r>
@@ -17646,7 +17918,7 @@
 
 <file path=word/comments.xml><?xml version="1.0" encoding="utf-8"?>
 <w:comments xmlns:wpc="http://schemas.microsoft.com/office/word/2010/wordprocessingCanvas" xmlns:mc="http://schemas.openxmlformats.org/markup-compatibility/2006" xmlns:o="urn:schemas-microsoft-com:office:office" xmlns:r="http://schemas.openxmlformats.org/officeDocument/2006/relationships" xmlns:m="http://schemas.openxmlformats.org/officeDocument/2006/math" xmlns:v="urn:schemas-microsoft-com:vml" xmlns:wp14="http://schemas.microsoft.com/office/word/2010/wordprocessingDrawing" xmlns:wp="http://schemas.openxmlformats.org/drawingml/2006/wordprocessingDrawing" xmlns:w10="urn:schemas-microsoft-com:office:word" xmlns:w="http://schemas.openxmlformats.org/wordprocessingml/2006/main" xmlns:w14="http://schemas.microsoft.com/office/word/2010/wordml" xmlns:wpg="http://schemas.microsoft.com/office/word/2010/wordprocessingGroup" xmlns:wpi="http://schemas.microsoft.com/office/word/2010/wordprocessingInk" xmlns:wne="http://schemas.microsoft.com/office/word/2006/wordml" xmlns:wps="http://schemas.microsoft.com/office/word/2010/wordprocessingShape" mc:Ignorable="w14 wp14">
-  <w:comment w:id="6" w:author="M. Lee Allison" w:date="2013-04-05T19:14:00Z" w:initials="MLA">
+  <w:comment w:id="7" w:author="M. Lee Allison" w:date="2013-04-05T19:14:00Z" w:initials="MLA">
     <w:p>
       <w:pPr>
         <w:pStyle w:val="CommentText"/>
@@ -17662,7 +17934,7 @@
       </w:r>
     </w:p>
   </w:comment>
-  <w:comment w:id="23" w:author="M. Lee Allison" w:date="2013-04-10T14:37:00Z" w:initials="MLA">
+  <w:comment w:id="24" w:author="M. Lee Allison" w:date="2013-04-10T14:37:00Z" w:initials="MLA">
     <w:p>
       <w:pPr>
         <w:pStyle w:val="CommentText"/>
@@ -23907,7 +24179,7 @@
 </file>
 
 <file path=customXml/itemProps1.xml><?xml version="1.0" encoding="utf-8"?>
-<ds:datastoreItem xmlns:ds="http://schemas.openxmlformats.org/officeDocument/2006/customXml" ds:itemID="{32E63CD3-44B8-4A15-9CBD-492A1615FA78}">
+<ds:datastoreItem xmlns:ds="http://schemas.openxmlformats.org/officeDocument/2006/customXml" ds:itemID="{06885960-C499-46D4-8CE8-84D4D0459372}">
   <ds:schemaRefs>
     <ds:schemaRef ds:uri="http://schemas.openxmlformats.org/officeDocument/2006/bibliography"/>
   </ds:schemaRefs>
@@ -23915,7 +24187,7 @@
 </file>
 
 <file path=customXml/itemProps2.xml><?xml version="1.0" encoding="utf-8"?>
-<ds:datastoreItem xmlns:ds="http://schemas.openxmlformats.org/officeDocument/2006/customXml" ds:itemID="{69D15CCF-1DFF-4A05-A94A-5682AB8A9D51}">
+<ds:datastoreItem xmlns:ds="http://schemas.openxmlformats.org/officeDocument/2006/customXml" ds:itemID="{9C351EB5-0090-4D1E-9712-0EEA2A7E22BA}">
   <ds:schemaRefs>
     <ds:schemaRef ds:uri="http://schemas.openxmlformats.org/officeDocument/2006/bibliography"/>
   </ds:schemaRefs>
@@ -23923,7 +24195,7 @@
 </file>
 
 <file path=customXml/itemProps3.xml><?xml version="1.0" encoding="utf-8"?>
-<ds:datastoreItem xmlns:ds="http://schemas.openxmlformats.org/officeDocument/2006/customXml" ds:itemID="{EF4BC3D2-E57C-4738-90A2-79FC59F13C58}">
+<ds:datastoreItem xmlns:ds="http://schemas.openxmlformats.org/officeDocument/2006/customXml" ds:itemID="{3F0D4A09-37F8-4F6C-994C-FA4BAB1F3687}">
   <ds:schemaRefs>
     <ds:schemaRef ds:uri="http://schemas.openxmlformats.org/officeDocument/2006/bibliography"/>
   </ds:schemaRefs>

</xml_diff>

<commit_message>
updates to Tiers, data access approaches section
</commit_message>
<xml_diff>
--- a/USGINWhitePaperCurrent.docx
+++ b/USGINWhitePaperCurrent.docx
@@ -36,7 +36,7 @@
         <w:rPr>
           <w:noProof/>
         </w:rPr>
-        <w:t>2013-07-15</w:t>
+        <w:t>2013-07-16</w:t>
       </w:r>
       <w:r>
         <w:fldChar w:fldCharType="end"/>
@@ -57,7 +57,7 @@
         <w:rPr>
           <w:noProof/>
         </w:rPr>
-        <w:t>10:08</w:t>
+        <w:t>11:57</w:t>
       </w:r>
       <w:r>
         <w:fldChar w:fldCharType="end"/>
@@ -7122,14 +7122,14 @@
         <w:pStyle w:val="Heading2"/>
       </w:pPr>
       <w:bookmarkStart w:id="20" w:name="_Access_platforms"/>
-      <w:bookmarkStart w:id="21" w:name="_Ref348640266"/>
-      <w:bookmarkStart w:id="22" w:name="_Toc349023750"/>
-      <w:bookmarkStart w:id="23" w:name="_Toc361642039"/>
+      <w:bookmarkStart w:id="21" w:name="_Toc361642039"/>
+      <w:bookmarkStart w:id="22" w:name="_Ref348640266"/>
+      <w:bookmarkStart w:id="23" w:name="_Toc349023750"/>
       <w:bookmarkEnd w:id="20"/>
       <w:r>
         <w:t>Community Specifications</w:t>
       </w:r>
-      <w:bookmarkEnd w:id="23"/>
+      <w:bookmarkEnd w:id="21"/>
     </w:p>
     <w:p>
       <w:r>
@@ -7391,27 +7391,14 @@
       <w:r>
         <w:t xml:space="preserve">Table </w:t>
       </w:r>
-      <w:r>
-        <w:fldChar w:fldCharType="begin"/>
-      </w:r>
-      <w:r>
-        <w:instrText xml:space="preserve"> SEQ Table \* ARABIC </w:instrText>
-      </w:r>
-      <w:r>
-        <w:fldChar w:fldCharType="separate"/>
-      </w:r>
-      <w:r>
-        <w:rPr>
-          <w:noProof/>
-        </w:rPr>
-        <w:t>1</w:t>
-      </w:r>
-      <w:r>
-        <w:rPr>
-          <w:noProof/>
-        </w:rPr>
-        <w:fldChar w:fldCharType="end"/>
-      </w:r>
+      <w:fldSimple w:instr=" SEQ Table \* ARABIC ">
+        <w:r>
+          <w:rPr>
+            <w:noProof/>
+          </w:rPr>
+          <w:t>1</w:t>
+        </w:r>
+      </w:fldSimple>
       <w:bookmarkEnd w:id="25"/>
       <w:r>
         <w:t>.</w:t>
@@ -10305,161 +10292,193 @@
       <w:r>
         <w:t xml:space="preserve"> </w:t>
       </w:r>
-      <w:r>
-        <w:t>Much</w:t>
-      </w:r>
-      <w:r>
-        <w:t xml:space="preserve"> </w:t>
-      </w:r>
-      <w:r>
-        <w:t>of</w:t>
-      </w:r>
-      <w:r>
-        <w:t xml:space="preserve"> </w:t>
-      </w:r>
-      <w:r>
-        <w:t>the</w:t>
-      </w:r>
-      <w:r>
-        <w:t xml:space="preserve"> </w:t>
-      </w:r>
-      <w:r>
-        <w:t>information</w:t>
-      </w:r>
-      <w:r>
-        <w:t xml:space="preserve"> </w:t>
-      </w:r>
-      <w:r>
-        <w:t>that</w:t>
-      </w:r>
-      <w:r>
-        <w:t xml:space="preserve"> </w:t>
-      </w:r>
-      <w:r>
-        <w:t>is</w:t>
-      </w:r>
-      <w:r>
-        <w:t xml:space="preserve"> </w:t>
-      </w:r>
-      <w:r>
-        <w:t>or</w:t>
-      </w:r>
-      <w:r>
-        <w:t xml:space="preserve"> </w:t>
-      </w:r>
-      <w:r>
-        <w:t>will</w:t>
-      </w:r>
-      <w:r>
-        <w:t xml:space="preserve"> </w:t>
-      </w:r>
-      <w:r>
-        <w:t>be</w:t>
-      </w:r>
-      <w:r>
-        <w:t xml:space="preserve"> </w:t>
-      </w:r>
-      <w:r>
-        <w:t>registered</w:t>
-      </w:r>
-      <w:r>
-        <w:t xml:space="preserve"> </w:t>
-      </w:r>
-      <w:r>
-        <w:t>is</w:t>
-      </w:r>
-      <w:r>
-        <w:t xml:space="preserve"> expected to be </w:t>
-      </w:r>
-      <w:r>
-        <w:t>unstru</w:t>
-      </w:r>
-      <w:r>
-        <w:t>c</w:t>
-      </w:r>
-      <w:r>
-        <w:t>tured</w:t>
-      </w:r>
-      <w:r>
-        <w:t xml:space="preserve"> </w:t>
-      </w:r>
-      <w:r>
-        <w:t>data.</w:t>
-      </w:r>
-      <w:r>
-        <w:t xml:space="preserve"> Some </w:t>
-      </w:r>
-      <w:r>
-        <w:t>resources,</w:t>
-      </w:r>
-      <w:r>
-        <w:t xml:space="preserve"> </w:t>
-      </w:r>
-      <w:r>
-        <w:t>such</w:t>
-      </w:r>
-      <w:r>
-        <w:t xml:space="preserve"> </w:t>
-      </w:r>
-      <w:r>
-        <w:t>as</w:t>
-      </w:r>
-      <w:r>
-        <w:t xml:space="preserve"> </w:t>
-      </w:r>
-      <w:r>
-        <w:t>drill</w:t>
-      </w:r>
-      <w:r>
-        <w:t xml:space="preserve"> </w:t>
-      </w:r>
-      <w:r>
-        <w:t>cores,</w:t>
-      </w:r>
-      <w:r>
-        <w:t xml:space="preserve"> might </w:t>
-      </w:r>
-      <w:r>
-        <w:t>not</w:t>
-      </w:r>
-      <w:r>
-        <w:t xml:space="preserve"> </w:t>
-      </w:r>
-      <w:r>
-        <w:t>be</w:t>
-      </w:r>
-      <w:r>
-        <w:t xml:space="preserve"> accessible </w:t>
-      </w:r>
-      <w:r>
-        <w:t>in</w:t>
-      </w:r>
-      <w:r>
-        <w:t xml:space="preserve"> </w:t>
-      </w:r>
-      <w:r>
-        <w:t>electronic</w:t>
-      </w:r>
-      <w:r>
-        <w:t xml:space="preserve"> </w:t>
-      </w:r>
-      <w:r>
-        <w:t>format</w:t>
-      </w:r>
-      <w:r>
-        <w:t>, although metadata for them can be</w:t>
-      </w:r>
-      <w:r>
-        <w:t>.</w:t>
-      </w:r>
-      <w:r>
-        <w:t xml:space="preserve"> The tiered data delivery scheme allows flexibility to accommodate legacy (i.e. existing analog records such as print documents and maps) data in whatever form it is available, as well as common or high value structured data using documented information exchanges. An informal co</w:t>
-      </w:r>
-      <w:r>
-        <w:t>m</w:t>
-      </w:r>
-      <w:r>
-        <w:t xml:space="preserve">munity governance scheme is used to adopt new information exchanges, and the network infrastructure provides the USGIN system repository where the specifications for each exchange are available to all. </w:t>
+      <w:moveToRangeStart w:id="30" w:author="Stephen Richard" w:date="2013-07-16T14:50:00Z" w:name="move361749574"/>
+      <w:moveTo w:id="31" w:author="Stephen Richard" w:date="2013-07-16T14:50:00Z">
+        <w:r>
+          <w:t>The tiered data delivery scheme allows flexibility to accommodate legacy (i.e. existing analog records such as print documents and maps) data in whatever form it is available, as well as common or high value structured data using documented information exchanges.</w:t>
+        </w:r>
+      </w:moveTo>
+      <w:moveToRangeEnd w:id="30"/>
+      <w:del w:id="32" w:author="Stephen Richard" w:date="2013-07-16T14:50:00Z">
+        <w:r>
+          <w:delText>Much</w:delText>
+        </w:r>
+        <w:r>
+          <w:delText xml:space="preserve"> </w:delText>
+        </w:r>
+        <w:r>
+          <w:delText>of</w:delText>
+        </w:r>
+        <w:r>
+          <w:delText xml:space="preserve"> </w:delText>
+        </w:r>
+        <w:r>
+          <w:delText>the</w:delText>
+        </w:r>
+        <w:r>
+          <w:delText xml:space="preserve"> </w:delText>
+        </w:r>
+        <w:r>
+          <w:delText>info</w:delText>
+        </w:r>
+        <w:r>
+          <w:delText>r</w:delText>
+        </w:r>
+        <w:r>
+          <w:delText>mation</w:delText>
+        </w:r>
+        <w:r>
+          <w:delText xml:space="preserve"> </w:delText>
+        </w:r>
+        <w:r>
+          <w:delText>that</w:delText>
+        </w:r>
+        <w:r>
+          <w:delText xml:space="preserve"> </w:delText>
+        </w:r>
+        <w:r>
+          <w:delText>is</w:delText>
+        </w:r>
+        <w:r>
+          <w:delText xml:space="preserve"> </w:delText>
+        </w:r>
+        <w:r>
+          <w:delText>or</w:delText>
+        </w:r>
+        <w:r>
+          <w:delText xml:space="preserve"> </w:delText>
+        </w:r>
+        <w:r>
+          <w:delText>will</w:delText>
+        </w:r>
+        <w:r>
+          <w:delText xml:space="preserve"> </w:delText>
+        </w:r>
+        <w:r>
+          <w:delText>be</w:delText>
+        </w:r>
+        <w:r>
+          <w:delText xml:space="preserve"> </w:delText>
+        </w:r>
+        <w:r>
+          <w:delText>registered</w:delText>
+        </w:r>
+        <w:r>
+          <w:delText xml:space="preserve"> </w:delText>
+        </w:r>
+        <w:r>
+          <w:delText>is</w:delText>
+        </w:r>
+        <w:r>
+          <w:delText xml:space="preserve"> expected to be </w:delText>
+        </w:r>
+        <w:r>
+          <w:delText>unstru</w:delText>
+        </w:r>
+        <w:r>
+          <w:delText>c</w:delText>
+        </w:r>
+        <w:r>
+          <w:delText>tured</w:delText>
+        </w:r>
+        <w:r>
+          <w:delText xml:space="preserve"> </w:delText>
+        </w:r>
+        <w:r>
+          <w:delText>data.</w:delText>
+        </w:r>
+        <w:r>
+          <w:delText xml:space="preserve"> Some </w:delText>
+        </w:r>
+        <w:r>
+          <w:delText>resources,</w:delText>
+        </w:r>
+        <w:r>
+          <w:delText xml:space="preserve"> </w:delText>
+        </w:r>
+        <w:r>
+          <w:delText>such</w:delText>
+        </w:r>
+        <w:r>
+          <w:delText xml:space="preserve"> </w:delText>
+        </w:r>
+        <w:r>
+          <w:delText>as</w:delText>
+        </w:r>
+        <w:r>
+          <w:delText xml:space="preserve"> </w:delText>
+        </w:r>
+        <w:r>
+          <w:delText>drill</w:delText>
+        </w:r>
+        <w:r>
+          <w:delText xml:space="preserve"> </w:delText>
+        </w:r>
+        <w:r>
+          <w:delText>cores,</w:delText>
+        </w:r>
+        <w:r>
+          <w:delText xml:space="preserve"> might </w:delText>
+        </w:r>
+        <w:r>
+          <w:delText>not</w:delText>
+        </w:r>
+        <w:r>
+          <w:delText xml:space="preserve"> </w:delText>
+        </w:r>
+        <w:r>
+          <w:delText>be</w:delText>
+        </w:r>
+        <w:r>
+          <w:delText xml:space="preserve"> accessible </w:delText>
+        </w:r>
+        <w:r>
+          <w:delText>in</w:delText>
+        </w:r>
+        <w:r>
+          <w:delText xml:space="preserve"> </w:delText>
+        </w:r>
+        <w:r>
+          <w:delText>electronic</w:delText>
+        </w:r>
+        <w:r>
+          <w:delText xml:space="preserve"> </w:delText>
+        </w:r>
+        <w:r>
+          <w:delText>format</w:delText>
+        </w:r>
+        <w:r>
+          <w:delText>, although metadata for them can be</w:delText>
+        </w:r>
+        <w:r>
+          <w:delText>.</w:delText>
+        </w:r>
+        <w:r>
+          <w:delText xml:space="preserve"> </w:delText>
+        </w:r>
+      </w:del>
+      <w:moveFromRangeStart w:id="33" w:author="Stephen Richard" w:date="2013-07-16T14:50:00Z" w:name="move361749574"/>
+      <w:moveFrom w:id="34" w:author="Stephen Richard" w:date="2013-07-16T14:50:00Z">
+        <w:del w:id="35" w:author="Stephen Richard" w:date="2013-07-16T14:50:00Z">
+          <w:r>
+            <w:delText xml:space="preserve">The tiered data delivery scheme allows flexibility to accommodate legacy (i.e. existing analog records such as print documents and maps) data in whatever form it is available, as well as common or high value structured data using documented information exchanges. </w:delText>
+          </w:r>
+        </w:del>
+      </w:moveFrom>
+      <w:moveFromRangeEnd w:id="33"/>
+      <w:del w:id="36" w:author="Stephen Richard" w:date="2013-07-16T14:50:00Z">
+        <w:r>
+          <w:delText>An informal community governance scheme is used to adopt new information exchanges, and the network infr</w:delText>
+        </w:r>
+        <w:r>
+          <w:delText>a</w:delText>
+        </w:r>
+        <w:r>
+          <w:delText>structure provides the USGIN system repository where the specifications for each exchange are available to all.</w:delText>
+        </w:r>
+      </w:del>
+      <w:r>
+        <w:t xml:space="preserve"> </w:t>
       </w:r>
     </w:p>
     <w:p>
@@ -10469,7 +10488,6 @@
           <w:numId w:val="11"/>
         </w:numPr>
         <w:spacing w:after="120" w:line="240" w:lineRule="auto"/>
-        <w:ind w:left="180" w:hanging="180"/>
         <w:jc w:val="both"/>
       </w:pPr>
       <w:r>
@@ -10502,48 +10520,135 @@
         </w:rPr>
         <w:t>nstructured</w:t>
       </w:r>
+      <w:ins w:id="37" w:author="Stephen Richard" w:date="2013-07-16T14:41:00Z">
+        <w:r>
+          <w:rPr>
+            <w:b/>
+          </w:rPr>
+          <w:t xml:space="preserve"> information</w:t>
+        </w:r>
+      </w:ins>
       <w:r>
         <w:t xml:space="preserve"> </w:t>
       </w:r>
       <w:r>
         <w:t>—</w:t>
       </w:r>
-      <w:r>
-        <w:t xml:space="preserve"> </w:t>
-      </w:r>
-      <w:r>
-        <w:t>represent</w:t>
-      </w:r>
-      <w:r>
-        <w:t xml:space="preserve">s </w:t>
-      </w:r>
-      <w:r>
-        <w:t>file</w:t>
-      </w:r>
-      <w:ins w:id="30" w:author="M. Lee Allison" w:date="2013-04-10T15:03:00Z">
-        <w:r>
-          <w:t>-</w:t>
+      <w:del w:id="38" w:author="Stephen Richard" w:date="2013-07-16T14:41:00Z">
+        <w:r>
+          <w:delText xml:space="preserve"> </w:delText>
+        </w:r>
+        <w:r>
+          <w:delText>represent</w:delText>
+        </w:r>
+        <w:r>
+          <w:delText xml:space="preserve">s </w:delText>
+        </w:r>
+      </w:del>
+      <w:ins w:id="39" w:author="Stephen Richard" w:date="2013-07-16T14:41:00Z">
+        <w:r>
+          <w:t xml:space="preserve"> </w:t>
         </w:r>
       </w:ins>
-      <w:del w:id="31" w:author="M. Lee Allison" w:date="2013-04-10T15:03:00Z">
+      <w:del w:id="40" w:author="Stephen Richard" w:date="2013-07-16T14:41:00Z">
+        <w:r>
+          <w:delText>file</w:delText>
+        </w:r>
+      </w:del>
+      <w:ins w:id="41" w:author="M. Lee Allison" w:date="2013-04-10T15:03:00Z">
+        <w:del w:id="42" w:author="Stephen Richard" w:date="2013-07-16T14:41:00Z">
+          <w:r>
+            <w:delText>-</w:delText>
+          </w:r>
+        </w:del>
+      </w:ins>
+      <w:del w:id="43" w:author="Stephen Richard" w:date="2013-07-16T14:41:00Z">
         <w:r>
           <w:delText xml:space="preserve"> </w:delText>
         </w:r>
+        <w:r>
+          <w:delText>based</w:delText>
+        </w:r>
+        <w:r>
+          <w:delText xml:space="preserve"> </w:delText>
+        </w:r>
+        <w:r>
+          <w:delText>resources,</w:delText>
+        </w:r>
+        <w:r>
+          <w:delText xml:space="preserve"> </w:delText>
+        </w:r>
+        <w:r>
+          <w:delText>unstructured</w:delText>
+        </w:r>
+        <w:r>
+          <w:delText xml:space="preserve"> </w:delText>
+        </w:r>
+        <w:r>
+          <w:delText>data</w:delText>
+        </w:r>
       </w:del>
-      <w:r>
-        <w:t>based</w:t>
-      </w:r>
-      <w:r>
-        <w:t xml:space="preserve"> </w:t>
-      </w:r>
-      <w:r>
-        <w:t>resources,</w:t>
-      </w:r>
-      <w:r>
-        <w:t xml:space="preserve"> </w:t>
-      </w:r>
-      <w:r>
-        <w:t>unstructured</w:t>
+      <w:ins w:id="44" w:author="Stephen Richard" w:date="2013-07-16T14:41:00Z">
+        <w:r>
+          <w:t>information</w:t>
+        </w:r>
+      </w:ins>
+      <w:r>
+        <w:t xml:space="preserve"> </w:t>
+      </w:r>
+      <w:r>
+        <w:t>in</w:t>
+      </w:r>
+      <w:r>
+        <w:t xml:space="preserve"> </w:t>
+      </w:r>
+      <w:r>
+        <w:t>text,</w:t>
+      </w:r>
+      <w:r>
+        <w:t xml:space="preserve"> </w:t>
+      </w:r>
+      <w:r>
+        <w:t>image,</w:t>
+      </w:r>
+      <w:r>
+        <w:t xml:space="preserve"> </w:t>
+      </w:r>
+      <w:r>
+        <w:t>etc.;</w:t>
+      </w:r>
+      <w:r>
+        <w:t xml:space="preserve"> </w:t>
+      </w:r>
+      <w:r>
+        <w:t>requires</w:t>
+      </w:r>
+      <w:r>
+        <w:t xml:space="preserve"> a </w:t>
+      </w:r>
+      <w:r>
+        <w:t>human</w:t>
+      </w:r>
+      <w:r>
+        <w:t xml:space="preserve"> or specia</w:t>
+      </w:r>
+      <w:r>
+        <w:t>l</w:t>
+      </w:r>
+      <w:r>
+        <w:t>ized software</w:t>
+      </w:r>
+      <w:r>
+        <w:t xml:space="preserve"> </w:t>
+      </w:r>
+      <w:r>
+        <w:t>to</w:t>
+      </w:r>
+      <w:r>
+        <w:t xml:space="preserve"> </w:t>
+      </w:r>
+      <w:r>
+        <w:t>extract</w:t>
       </w:r>
       <w:r>
         <w:t xml:space="preserve"> </w:t>
@@ -10555,66 +10660,6 @@
         <w:t xml:space="preserve"> </w:t>
       </w:r>
       <w:r>
-        <w:t>in</w:t>
-      </w:r>
-      <w:r>
-        <w:t xml:space="preserve"> </w:t>
-      </w:r>
-      <w:r>
-        <w:t>text,</w:t>
-      </w:r>
-      <w:r>
-        <w:t xml:space="preserve"> </w:t>
-      </w:r>
-      <w:r>
-        <w:t>image,</w:t>
-      </w:r>
-      <w:r>
-        <w:t xml:space="preserve"> </w:t>
-      </w:r>
-      <w:r>
-        <w:t>etc.;</w:t>
-      </w:r>
-      <w:r>
-        <w:t xml:space="preserve"> </w:t>
-      </w:r>
-      <w:r>
-        <w:t>r</w:t>
-      </w:r>
-      <w:r>
-        <w:t>e</w:t>
-      </w:r>
-      <w:r>
-        <w:t>quires</w:t>
-      </w:r>
-      <w:r>
-        <w:t xml:space="preserve"> a </w:t>
-      </w:r>
-      <w:r>
-        <w:t>human</w:t>
-      </w:r>
-      <w:r>
-        <w:t xml:space="preserve"> </w:t>
-      </w:r>
-      <w:r>
-        <w:t>to</w:t>
-      </w:r>
-      <w:r>
-        <w:t xml:space="preserve"> </w:t>
-      </w:r>
-      <w:r>
-        <w:t>extract</w:t>
-      </w:r>
-      <w:r>
-        <w:t xml:space="preserve"> </w:t>
-      </w:r>
-      <w:r>
-        <w:t>data</w:t>
-      </w:r>
-      <w:r>
-        <w:t xml:space="preserve"> </w:t>
-      </w:r>
-      <w:r>
         <w:t>for</w:t>
       </w:r>
       <w:r>
@@ -10626,6 +10671,28 @@
       <w:r>
         <w:t xml:space="preserve"> </w:t>
       </w:r>
+      <w:ins w:id="45" w:author="Stephen Richard" w:date="2013-07-16T14:40:00Z">
+        <w:r>
+          <w:t>Make the file available online, create</w:t>
+        </w:r>
+        <w:r>
+          <w:t xml:space="preserve"> metadata </w:t>
+        </w:r>
+        <w:r>
+          <w:t>that describes it, and i</w:t>
+        </w:r>
+        <w:r>
+          <w:t>n</w:t>
+        </w:r>
+        <w:r>
+          <w:t>clude the metadata in a catalog</w:t>
+        </w:r>
+      </w:ins>
+      <w:ins w:id="46" w:author="Stephen Richard" w:date="2013-07-16T14:41:00Z">
+        <w:r>
+          <w:t xml:space="preserve">. </w:t>
+        </w:r>
+      </w:ins>
     </w:p>
     <w:p>
       <w:pPr>
@@ -10634,7 +10701,6 @@
           <w:numId w:val="11"/>
         </w:numPr>
         <w:spacing w:after="120" w:line="240" w:lineRule="auto"/>
-        <w:ind w:left="180" w:hanging="180"/>
         <w:jc w:val="both"/>
       </w:pPr>
       <w:r>
@@ -10712,20 +10778,133 @@
       <w:r>
         <w:t xml:space="preserve"> </w:t>
       </w:r>
-      <w:r>
-        <w:t>represent</w:t>
-      </w:r>
-      <w:r>
-        <w:t xml:space="preserve">s </w:t>
-      </w:r>
-      <w:r>
-        <w:t>data</w:t>
-      </w:r>
-      <w:r>
-        <w:t xml:space="preserve"> </w:t>
-      </w:r>
-      <w:r>
-        <w:t>structured</w:t>
+      <w:ins w:id="47" w:author="Stephen Richard" w:date="2013-07-16T14:47:00Z">
+        <w:r>
+          <w:t>information is structured (co</w:t>
+        </w:r>
+        <w:r>
+          <w:t>n</w:t>
+        </w:r>
+        <w:r>
+          <w:t>sistently organized</w:t>
+        </w:r>
+      </w:ins>
+      <w:ins w:id="48" w:author="Stephen Richard" w:date="2013-07-16T14:48:00Z">
+        <w:r>
+          <w:t>)</w:t>
+        </w:r>
+      </w:ins>
+      <w:ins w:id="49" w:author="Stephen Richard" w:date="2013-07-16T14:47:00Z">
+        <w:r>
+          <w:t xml:space="preserve"> such that </w:t>
+        </w:r>
+      </w:ins>
+      <w:ins w:id="50" w:author="Stephen Richard" w:date="2013-07-16T14:48:00Z">
+        <w:r>
+          <w:t>it is</w:t>
+        </w:r>
+      </w:ins>
+      <w:ins w:id="51" w:author="Stephen Richard" w:date="2013-07-16T14:47:00Z">
+        <w:r>
+          <w:t xml:space="preserve"> amenable to computer processing, but </w:t>
+        </w:r>
+      </w:ins>
+      <w:ins w:id="52" w:author="Stephen Richard" w:date="2013-07-16T14:48:00Z">
+        <w:r>
+          <w:t>does not use</w:t>
+        </w:r>
+      </w:ins>
+      <w:ins w:id="53" w:author="Stephen Richard" w:date="2013-07-16T14:47:00Z">
+        <w:r>
+          <w:t xml:space="preserve"> a shared, documented interchange format; the key point is that the client (user) has to do any data integration.</w:t>
+        </w:r>
+      </w:ins>
+      <w:ins w:id="54" w:author="Stephen Richard" w:date="2013-07-16T14:48:00Z">
+        <w:r>
+          <w:t xml:space="preserve"> </w:t>
+        </w:r>
+      </w:ins>
+      <w:del w:id="55" w:author="Stephen Richard" w:date="2013-07-16T14:47:00Z">
+        <w:r>
+          <w:delText>represent</w:delText>
+        </w:r>
+        <w:r>
+          <w:delText xml:space="preserve">s </w:delText>
+        </w:r>
+      </w:del>
+      <w:del w:id="56" w:author="Stephen Richard" w:date="2013-07-16T14:49:00Z">
+        <w:r>
+          <w:delText>data</w:delText>
+        </w:r>
+        <w:r>
+          <w:delText xml:space="preserve"> </w:delText>
+        </w:r>
+        <w:r>
+          <w:delText>structured</w:delText>
+        </w:r>
+        <w:r>
+          <w:delText xml:space="preserve"> </w:delText>
+        </w:r>
+        <w:r>
+          <w:delText>in</w:delText>
+        </w:r>
+        <w:r>
+          <w:delText xml:space="preserve"> </w:delText>
+        </w:r>
+        <w:r>
+          <w:delText>fo</w:delText>
+        </w:r>
+        <w:r>
+          <w:delText>r</w:delText>
+        </w:r>
+        <w:r>
+          <w:delText>mats</w:delText>
+        </w:r>
+        <w:r>
+          <w:delText xml:space="preserve"> </w:delText>
+        </w:r>
+        <w:r>
+          <w:delText>that</w:delText>
+        </w:r>
+        <w:r>
+          <w:delText xml:space="preserve"> </w:delText>
+        </w:r>
+        <w:r>
+          <w:delText>are</w:delText>
+        </w:r>
+        <w:r>
+          <w:delText xml:space="preserve"> </w:delText>
+        </w:r>
+        <w:r>
+          <w:delText>not</w:delText>
+        </w:r>
+        <w:r>
+          <w:delText xml:space="preserve"> conformant </w:delText>
+        </w:r>
+        <w:r>
+          <w:delText>with</w:delText>
+        </w:r>
+        <w:r>
+          <w:delText xml:space="preserve"> a registered USGIN </w:delText>
+        </w:r>
+        <w:r>
+          <w:delText>content</w:delText>
+        </w:r>
+        <w:r>
+          <w:delText xml:space="preserve"> </w:delText>
+        </w:r>
+        <w:r>
+          <w:delText>model</w:delText>
+        </w:r>
+        <w:r>
+          <w:delText>.</w:delText>
+        </w:r>
+      </w:del>
+      <w:r>
+        <w:t xml:space="preserve"> </w:t>
+      </w:r>
+      <w:r>
+        <w:t>Data</w:t>
       </w:r>
       <w:r>
         <w:t xml:space="preserve"> </w:t>
@@ -10737,66 +10916,6 @@
         <w:t xml:space="preserve"> </w:t>
       </w:r>
       <w:r>
-        <w:t>formats</w:t>
-      </w:r>
-      <w:r>
-        <w:t xml:space="preserve"> </w:t>
-      </w:r>
-      <w:r>
-        <w:t>that</w:t>
-      </w:r>
-      <w:r>
-        <w:t xml:space="preserve"> </w:t>
-      </w:r>
-      <w:r>
-        <w:t>are</w:t>
-      </w:r>
-      <w:r>
-        <w:t xml:space="preserve"> </w:t>
-      </w:r>
-      <w:r>
-        <w:t>not</w:t>
-      </w:r>
-      <w:r>
-        <w:t xml:space="preserve"> co</w:t>
-      </w:r>
-      <w:r>
-        <w:t>n</w:t>
-      </w:r>
-      <w:r>
-        <w:t xml:space="preserve">formant </w:t>
-      </w:r>
-      <w:r>
-        <w:t>with</w:t>
-      </w:r>
-      <w:r>
-        <w:t xml:space="preserve"> a registered USGIN </w:t>
-      </w:r>
-      <w:r>
-        <w:t>content</w:t>
-      </w:r>
-      <w:r>
-        <w:t xml:space="preserve"> </w:t>
-      </w:r>
-      <w:r>
-        <w:t>model</w:t>
-      </w:r>
-      <w:r>
-        <w:t xml:space="preserve">. </w:t>
-      </w:r>
-      <w:r>
-        <w:t>Data</w:t>
-      </w:r>
-      <w:r>
-        <w:t xml:space="preserve"> </w:t>
-      </w:r>
-      <w:r>
-        <w:t>in</w:t>
-      </w:r>
-      <w:r>
-        <w:t xml:space="preserve"> </w:t>
-      </w:r>
-      <w:r>
         <w:t>this</w:t>
       </w:r>
       <w:r>
@@ -10824,7 +10943,21 @@
         <w:t>be</w:t>
       </w:r>
       <w:r>
-        <w:t xml:space="preserve"> transformed in case by case fashion by the data consumer</w:t>
+        <w:t xml:space="preserve"> tran</w:t>
+      </w:r>
+      <w:r>
+        <w:t>s</w:t>
+      </w:r>
+      <w:r>
+        <w:t>formed in</w:t>
+      </w:r>
+      <w:ins w:id="57" w:author="Stephen Richard" w:date="2013-07-16T14:49:00Z">
+        <w:r>
+          <w:t xml:space="preserve"> a</w:t>
+        </w:r>
+      </w:ins>
+      <w:r>
+        <w:t xml:space="preserve"> case by case fashion by the data consumer</w:t>
       </w:r>
       <w:r>
         <w:t>.</w:t>
@@ -10840,8 +10973,23 @@
           <w:numId w:val="11"/>
         </w:numPr>
         <w:spacing w:after="120" w:line="240" w:lineRule="auto"/>
-        <w:ind w:left="180" w:hanging="180"/>
         <w:jc w:val="both"/>
+        <w:rPr>
+          <w:b/>
+          <w:rPrChange w:id="58" w:author="Stephen Richard" w:date="2013-07-16T14:50:00Z">
+            <w:rPr/>
+          </w:rPrChange>
+        </w:rPr>
+        <w:pPrChange w:id="59" w:author="Stephen Richard" w:date="2013-07-16T14:50:00Z">
+          <w:pPr>
+            <w:numPr>
+              <w:numId w:val="11"/>
+            </w:numPr>
+            <w:spacing w:after="120" w:line="240" w:lineRule="auto"/>
+            <w:ind w:left="180" w:hanging="180"/>
+            <w:jc w:val="both"/>
+          </w:pPr>
+        </w:pPrChange>
       </w:pPr>
       <w:r>
         <w:rPr>
@@ -10886,44 +11034,348 @@
         <w:t>standardized</w:t>
       </w:r>
       <w:r>
-        <w:t xml:space="preserve"> </w:t>
-      </w:r>
-      <w:r>
-        <w:t>—</w:t>
-      </w:r>
-      <w:r>
-        <w:t xml:space="preserve"> data published based on a USGIN information exchange</w:t>
-      </w:r>
-      <w:r>
+        <w:rPr>
+          <w:b/>
+          <w:rPrChange w:id="60" w:author="Stephen Richard" w:date="2013-07-16T14:50:00Z">
+            <w:rPr/>
+          </w:rPrChange>
+        </w:rPr>
+        <w:t xml:space="preserve"> </w:t>
+      </w:r>
+      <w:r>
+        <w:rPr>
+          <w:rPrChange w:id="61" w:author="Stephen Richard" w:date="2013-07-16T14:50:00Z">
+            <w:rPr/>
+          </w:rPrChange>
+        </w:rPr>
+        <w:t xml:space="preserve">— data published based on a </w:t>
+      </w:r>
+      <w:del w:id="62" w:author="Stephen Richard" w:date="2013-07-16T14:49:00Z">
+        <w:r>
+          <w:rPr>
+            <w:rPrChange w:id="63" w:author="Stephen Richard" w:date="2013-07-16T14:50:00Z">
+              <w:rPr/>
+            </w:rPrChange>
+          </w:rPr>
+          <w:delText xml:space="preserve">USGIN </w:delText>
+        </w:r>
+      </w:del>
+      <w:ins w:id="64" w:author="Stephen Richard" w:date="2013-07-16T14:49:00Z">
+        <w:r>
+          <w:rPr>
+            <w:rPrChange w:id="65" w:author="Stephen Richard" w:date="2013-07-16T14:50:00Z">
+              <w:rPr/>
+            </w:rPrChange>
+          </w:rPr>
+          <w:t>published</w:t>
+        </w:r>
+        <w:r>
+          <w:rPr>
+            <w:rPrChange w:id="66" w:author="Stephen Richard" w:date="2013-07-16T14:50:00Z">
+              <w:rPr/>
+            </w:rPrChange>
+          </w:rPr>
+          <w:t xml:space="preserve"> </w:t>
+        </w:r>
+      </w:ins>
+      <w:r>
+        <w:rPr>
+          <w:rPrChange w:id="67" w:author="Stephen Richard" w:date="2013-07-16T14:50:00Z">
+            <w:rPr/>
+          </w:rPrChange>
+        </w:rPr>
+        <w:t>information exchange</w:t>
+      </w:r>
+      <w:ins w:id="68" w:author="Stephen Richard" w:date="2013-07-16T14:49:00Z">
+        <w:r>
+          <w:rPr>
+            <w:rPrChange w:id="69" w:author="Stephen Richard" w:date="2013-07-16T14:50:00Z">
+              <w:rPr/>
+            </w:rPrChange>
+          </w:rPr>
+          <w:t xml:space="preserve"> spe</w:t>
+        </w:r>
+        <w:r>
+          <w:rPr>
+            <w:rPrChange w:id="70" w:author="Stephen Richard" w:date="2013-07-16T14:50:00Z">
+              <w:rPr/>
+            </w:rPrChange>
+          </w:rPr>
+          <w:t>c</w:t>
+        </w:r>
+        <w:r>
+          <w:rPr>
+            <w:rPrChange w:id="71" w:author="Stephen Richard" w:date="2013-07-16T14:50:00Z">
+              <w:rPr/>
+            </w:rPrChange>
+          </w:rPr>
+          <w:t xml:space="preserve">ification. </w:t>
+        </w:r>
+      </w:ins>
+      <w:ins w:id="72" w:author="Stephen Richard" w:date="2013-07-16T14:50:00Z">
+        <w:r>
+          <w:rPr>
+            <w:rPrChange w:id="73" w:author="Stephen Richard" w:date="2013-07-16T14:50:00Z">
+              <w:rPr/>
+            </w:rPrChange>
+          </w:rPr>
+          <w:t>Data integration is done by the data provider</w:t>
+        </w:r>
+      </w:ins>
+      <w:r>
+        <w:rPr>
+          <w:rPrChange w:id="74" w:author="Stephen Richard" w:date="2013-07-16T14:50:00Z">
+            <w:rPr/>
+          </w:rPrChange>
+        </w:rPr>
         <w:t>.</w:t>
       </w:r>
       <w:r>
+        <w:rPr>
+          <w:b/>
+          <w:rPrChange w:id="75" w:author="Stephen Richard" w:date="2013-07-16T14:50:00Z">
+            <w:rPr/>
+          </w:rPrChange>
+        </w:rPr>
         <w:t xml:space="preserve"> </w:t>
       </w:r>
     </w:p>
     <w:p>
-      <w:r>
-        <w:t xml:space="preserve">A large part of the available resources are scanned images of legacy reports, maps, and other figures that are registered with metadata and made available as Tier 1 resources. Tier 2 allows registration of existing structured datasets in whatever form they are currently available. This is not a preferred data acquisition approach, but is expedient and useful for unique datasets that have only a single instance, or </w:t>
+      <w:ins w:id="76" w:author="Stephen Richard" w:date="2013-07-16T14:51:00Z">
+        <w:r>
+          <w:t>Much</w:t>
+        </w:r>
+        <w:r>
+          <w:t xml:space="preserve"> </w:t>
+        </w:r>
+        <w:r>
+          <w:t>of</w:t>
+        </w:r>
+        <w:r>
+          <w:t xml:space="preserve"> </w:t>
+        </w:r>
+        <w:r>
+          <w:t>the</w:t>
+        </w:r>
+        <w:r>
+          <w:t xml:space="preserve"> </w:t>
+        </w:r>
+        <w:r>
+          <w:t>information</w:t>
+        </w:r>
+        <w:r>
+          <w:t xml:space="preserve"> </w:t>
+        </w:r>
+        <w:r>
+          <w:t>that</w:t>
+        </w:r>
+        <w:r>
+          <w:t xml:space="preserve"> </w:t>
+        </w:r>
+        <w:r>
+          <w:t>is</w:t>
+        </w:r>
+        <w:r>
+          <w:t xml:space="preserve"> </w:t>
+        </w:r>
+        <w:r>
+          <w:t>or</w:t>
+        </w:r>
+        <w:r>
+          <w:t xml:space="preserve"> </w:t>
+        </w:r>
+        <w:r>
+          <w:t>will</w:t>
+        </w:r>
+        <w:r>
+          <w:t xml:space="preserve"> </w:t>
+        </w:r>
+        <w:r>
+          <w:t>be</w:t>
+        </w:r>
+        <w:r>
+          <w:t xml:space="preserve"> </w:t>
+        </w:r>
+        <w:r>
+          <w:t>registered</w:t>
+        </w:r>
+        <w:r>
+          <w:t xml:space="preserve"> </w:t>
+        </w:r>
+        <w:r>
+          <w:t>is</w:t>
+        </w:r>
+        <w:r>
+          <w:t xml:space="preserve"> expected to be </w:t>
+        </w:r>
+        <w:r>
+          <w:t>unstructured</w:t>
+        </w:r>
+        <w:r>
+          <w:t xml:space="preserve"> </w:t>
+        </w:r>
+        <w:r>
+          <w:t>data.</w:t>
+        </w:r>
+        <w:r>
+          <w:t xml:space="preserve"> </w:t>
+        </w:r>
+      </w:ins>
+      <w:r>
+        <w:t>A large part of the available resources are scanned images of legacy reports, maps, and other figures that are regi</w:t>
+      </w:r>
+      <w:r>
+        <w:t>s</w:t>
+      </w:r>
+      <w:r>
+        <w:t xml:space="preserve">tered with metadata and made available as Tier 1 resources. </w:t>
+      </w:r>
+      <w:ins w:id="77" w:author="Stephen Richard" w:date="2013-07-16T14:55:00Z">
+        <w:r>
+          <w:t xml:space="preserve">Some </w:t>
+        </w:r>
+        <w:r>
+          <w:t>r</w:t>
+        </w:r>
+        <w:r>
+          <w:t>e</w:t>
+        </w:r>
+        <w:r>
+          <w:t>sources,</w:t>
+        </w:r>
+        <w:r>
+          <w:t xml:space="preserve"> </w:t>
+        </w:r>
+        <w:r>
+          <w:t>such</w:t>
+        </w:r>
+        <w:r>
+          <w:t xml:space="preserve"> </w:t>
+        </w:r>
+        <w:r>
+          <w:t>as</w:t>
+        </w:r>
+        <w:r>
+          <w:t xml:space="preserve"> </w:t>
+        </w:r>
+        <w:r>
+          <w:t>drill</w:t>
+        </w:r>
+        <w:r>
+          <w:t xml:space="preserve"> </w:t>
+        </w:r>
+        <w:r>
+          <w:t>cores,</w:t>
+        </w:r>
+        <w:r>
+          <w:t xml:space="preserve"> might </w:t>
+        </w:r>
+        <w:r>
+          <w:t>not</w:t>
+        </w:r>
+        <w:r>
+          <w:t xml:space="preserve"> </w:t>
+        </w:r>
+        <w:r>
+          <w:t>be</w:t>
+        </w:r>
+        <w:r>
+          <w:t xml:space="preserve"> accessible </w:t>
+        </w:r>
+        <w:r>
+          <w:t>in</w:t>
+        </w:r>
+        <w:r>
+          <w:t xml:space="preserve"> </w:t>
+        </w:r>
+        <w:r>
+          <w:t>electronic</w:t>
+        </w:r>
+        <w:r>
+          <w:t xml:space="preserve"> </w:t>
+        </w:r>
+        <w:r>
+          <w:t>format</w:t>
+        </w:r>
+        <w:r>
+          <w:t>, although metadata for them can be</w:t>
+        </w:r>
+        <w:r>
+          <w:t>.</w:t>
+        </w:r>
+        <w:r>
+          <w:t xml:space="preserve"> </w:t>
+        </w:r>
+      </w:ins>
+      <w:r>
+        <w:t>Tier 2 allows registr</w:t>
+      </w:r>
+      <w:r>
+        <w:t>a</w:t>
+      </w:r>
+      <w:r>
+        <w:t xml:space="preserve">tion of existing structured datasets in whatever form they are currently available. This is not a preferred data </w:t>
       </w:r>
       <w:r>
         <w:lastRenderedPageBreak/>
-        <w:t xml:space="preserve">when the cost of transforming to a standard interchange scheme is not justified. A critical requirement for making Tier 2 data reusable is documentation of the data structure, entities, and attributes in the dataset. Tier 3 data access is the preferred scheme, but the additional effort required to edit and review datasets to get them into the standard interchange format will not be justified in every case. </w:t>
-      </w:r>
+        <w:t>acquisition approach, but is expedient and useful for unique datasets that have only a single i</w:t>
+      </w:r>
+      <w:r>
+        <w:t>n</w:t>
+      </w:r>
+      <w:r>
+        <w:t>stance, or when the cost of transforming to a standard interchange scheme is not justified. A critical r</w:t>
+      </w:r>
+      <w:r>
+        <w:t>e</w:t>
+      </w:r>
+      <w:r>
+        <w:t>quirement for making Tier 2 data reusable is documentation of the data structure, entities, and attri</w:t>
+      </w:r>
+      <w:r>
+        <w:t>b</w:t>
+      </w:r>
+      <w:r>
+        <w:t>utes in the dataset. Tier 3 data access is the preferred scheme, but the additional effort r</w:t>
+      </w:r>
+      <w:r>
+        <w:t>e</w:t>
+      </w:r>
+      <w:r>
+        <w:t xml:space="preserve">quired to edit and review datasets to get them into the standard interchange format will not be justified in every case. </w:t>
+      </w:r>
+      <w:ins w:id="78" w:author="Stephen Richard" w:date="2013-07-16T14:55:00Z">
+        <w:r>
+          <w:t>An informal community governance scheme is used to adopt new information exchanges, and the network infr</w:t>
+        </w:r>
+        <w:r>
+          <w:t>a</w:t>
+        </w:r>
+        <w:r>
+          <w:t>structure provides the USGIN system repository where the specifications for each e</w:t>
+        </w:r>
+        <w:r>
+          <w:t>x</w:t>
+        </w:r>
+        <w:r>
+          <w:t>change are available to all.</w:t>
+        </w:r>
+      </w:ins>
     </w:p>
     <w:p>
       <w:pPr>
         <w:pStyle w:val="Heading2"/>
       </w:pPr>
-      <w:bookmarkStart w:id="32" w:name="_Toc361642042"/>
+      <w:bookmarkStart w:id="79" w:name="_Toc361642042"/>
       <w:r>
         <w:t xml:space="preserve">Data access </w:t>
       </w:r>
-      <w:bookmarkEnd w:id="21"/>
       <w:bookmarkEnd w:id="22"/>
+      <w:bookmarkEnd w:id="23"/>
       <w:r>
         <w:t>approaches</w:t>
       </w:r>
-      <w:bookmarkEnd w:id="32"/>
+      <w:bookmarkEnd w:id="79"/>
     </w:p>
     <w:p>
       <w:r>
@@ -11003,46 +11455,87 @@
       <w:pPr>
         <w:pStyle w:val="Heading3"/>
       </w:pPr>
-      <w:bookmarkStart w:id="33" w:name="_Toc349023752"/>
-      <w:bookmarkStart w:id="34" w:name="_Toc349023751"/>
-      <w:bookmarkStart w:id="35" w:name="_Toc361642043"/>
+      <w:bookmarkStart w:id="80" w:name="_Toc349023752"/>
+      <w:bookmarkStart w:id="81" w:name="_Toc361642043"/>
+      <w:bookmarkStart w:id="82" w:name="_Toc349023751"/>
       <w:r>
         <w:t>File</w:t>
       </w:r>
       <w:r>
         <w:t>-based approach</w:t>
       </w:r>
-      <w:bookmarkEnd w:id="33"/>
-      <w:bookmarkEnd w:id="35"/>
+      <w:bookmarkEnd w:id="80"/>
+      <w:bookmarkEnd w:id="81"/>
     </w:p>
     <w:p>
       <w:r>
         <w:t xml:space="preserve">The simplest and most common access to resources is provided by simple Web links that result in a file download. </w:t>
       </w:r>
       <w:r>
-        <w:t>The contained information can be accessed by users who have software that can recognize and open files in the format it is delivered. They can utilize the information if they can understand the encoding, language, and data structure, but the system provides no support for this understanding, and little or no automation is possible.</w:t>
-      </w:r>
-      <w:r>
-        <w:t xml:space="preserve"> </w:t>
-      </w:r>
-      <w:r>
-        <w:t>This is the standard model for files accessible on the web, supported by HTTP servers and desktop web browser software.</w:t>
+        <w:t>The contained information can be accessed by users who have software that can recognize and open files in the format it is delivered. They can utilize the information if they can understand the encoding</w:t>
+      </w:r>
+      <w:ins w:id="83" w:author="Stephen Richard" w:date="2013-07-16T14:57:00Z">
+        <w:r>
+          <w:t xml:space="preserve"> and</w:t>
+        </w:r>
+      </w:ins>
+      <w:del w:id="84" w:author="Stephen Richard" w:date="2013-07-16T14:57:00Z">
+        <w:r>
+          <w:delText>,</w:delText>
+        </w:r>
+      </w:del>
+      <w:r>
+        <w:t xml:space="preserve"> language</w:t>
+      </w:r>
+      <w:del w:id="85" w:author="Stephen Richard" w:date="2013-07-16T14:57:00Z">
+        <w:r>
+          <w:delText>, and data structure</w:delText>
+        </w:r>
+      </w:del>
+      <w:r>
+        <w:t>, but the system provides no support for this understanding, and little or no a</w:t>
+      </w:r>
+      <w:r>
+        <w:t>u</w:t>
+      </w:r>
+      <w:r>
+        <w:t>tomation is possible.</w:t>
+      </w:r>
+      <w:r>
+        <w:t xml:space="preserve"> </w:t>
+      </w:r>
+      <w:r>
+        <w:t>This is the standard model for files accessible on the web, supported by HTTP ser</w:t>
+      </w:r>
+      <w:r>
+        <w:t>v</w:t>
+      </w:r>
+      <w:r>
+        <w:t>ers and desktop web browser software.</w:t>
       </w:r>
     </w:p>
     <w:p>
       <w:pPr>
         <w:pStyle w:val="Heading3"/>
       </w:pPr>
-      <w:bookmarkStart w:id="36" w:name="_Toc361642044"/>
+      <w:bookmarkStart w:id="86" w:name="_Toc361642044"/>
       <w:r>
         <w:t>Web applications</w:t>
       </w:r>
-      <w:bookmarkEnd w:id="34"/>
-      <w:bookmarkEnd w:id="36"/>
+      <w:bookmarkEnd w:id="82"/>
+      <w:bookmarkEnd w:id="86"/>
     </w:p>
     <w:p>
       <w:r>
-        <w:t xml:space="preserve">A </w:t>
+        <w:t>A</w:t>
+      </w:r>
+      <w:ins w:id="87" w:author="Stephen Richard" w:date="2013-07-16T15:00:00Z">
+        <w:r>
+          <w:t>s used here, a</w:t>
+        </w:r>
+      </w:ins>
+      <w:r>
+        <w:t xml:space="preserve"> </w:t>
       </w:r>
       <w:r>
         <w:t>Web</w:t>
@@ -11063,13 +11556,481 @@
         <w:t>that</w:t>
       </w:r>
       <w:r>
-        <w:t xml:space="preserve"> is accessed from a </w:t>
+        <w:t xml:space="preserve"> is </w:t>
+      </w:r>
+      <w:del w:id="88" w:author="Stephen Richard" w:date="2013-07-16T15:01:00Z">
+        <w:r>
+          <w:delText xml:space="preserve">accessed from a </w:delText>
+        </w:r>
+        <w:r>
+          <w:delText>Web</w:delText>
+        </w:r>
+        <w:r>
+          <w:delText xml:space="preserve"> server, and is </w:delText>
+        </w:r>
+      </w:del>
+      <w:r>
+        <w:t>executed</w:t>
+      </w:r>
+      <w:ins w:id="89" w:author="Stephen Richard" w:date="2013-07-16T15:01:00Z">
+        <w:r>
+          <w:t xml:space="preserve"> </w:t>
+        </w:r>
+        <w:r>
+          <w:t>by</w:t>
+        </w:r>
+        <w:r>
+          <w:t xml:space="preserve"> the user's computer</w:t>
+        </w:r>
+      </w:ins>
+      <w:r>
+        <w:t xml:space="preserve"> </w:t>
+      </w:r>
+      <w:r>
+        <w:t>in</w:t>
+      </w:r>
+      <w:r>
+        <w:t xml:space="preserve"> </w:t>
+      </w:r>
+      <w:r>
+        <w:t>a</w:t>
+      </w:r>
+      <w:r>
+        <w:t xml:space="preserve"> </w:t>
+      </w:r>
+      <w:r>
+        <w:t>controlled</w:t>
+      </w:r>
+      <w:r>
+        <w:t xml:space="preserve"> </w:t>
+      </w:r>
+      <w:r>
+        <w:t>environment</w:t>
+      </w:r>
+      <w:r>
+        <w:t xml:space="preserve"> </w:t>
+      </w:r>
+      <w:r>
+        <w:t>(for</w:t>
+      </w:r>
+      <w:r>
+        <w:t xml:space="preserve"> </w:t>
+      </w:r>
+      <w:r>
+        <w:t>security)</w:t>
+      </w:r>
+      <w:r>
+        <w:t>, typically</w:t>
+      </w:r>
+      <w:r>
+        <w:t xml:space="preserve"> a</w:t>
+      </w:r>
+      <w:r>
+        <w:t xml:space="preserve"> </w:t>
       </w:r>
       <w:r>
         <w:t>Web</w:t>
       </w:r>
       <w:r>
-        <w:t xml:space="preserve"> server, and is executed </w:t>
+        <w:t xml:space="preserve"> </w:t>
+      </w:r>
+      <w:r>
+        <w:t>browser</w:t>
+      </w:r>
+      <w:del w:id="90" w:author="Stephen Richard" w:date="2013-07-16T15:01:00Z">
+        <w:r>
+          <w:delText>, in the user's computer</w:delText>
+        </w:r>
+      </w:del>
+      <w:r>
+        <w:t xml:space="preserve">. </w:t>
+      </w:r>
+      <w:del w:id="91" w:author="Stephen Richard" w:date="2013-07-16T15:01:00Z">
+        <w:r>
+          <w:delText xml:space="preserve">The </w:delText>
+        </w:r>
+        <w:r>
+          <w:delText>software</w:delText>
+        </w:r>
+        <w:r>
+          <w:delText xml:space="preserve"> </w:delText>
+        </w:r>
+        <w:r>
+          <w:delText>(</w:delText>
+        </w:r>
+        <w:r>
+          <w:delText xml:space="preserve">e.g., </w:delText>
+        </w:r>
+        <w:r>
+          <w:delText>php,</w:delText>
+        </w:r>
+        <w:r>
+          <w:delText xml:space="preserve"> </w:delText>
+        </w:r>
+        <w:r>
+          <w:delText>javascript,</w:delText>
+        </w:r>
+        <w:r>
+          <w:delText xml:space="preserve"> </w:delText>
+        </w:r>
+        <w:r>
+          <w:delText>p</w:delText>
+        </w:r>
+        <w:r>
+          <w:delText>y</w:delText>
+        </w:r>
+        <w:r>
+          <w:delText>thon,</w:delText>
+        </w:r>
+        <w:r>
+          <w:delText xml:space="preserve"> </w:delText>
+        </w:r>
+        <w:r>
+          <w:delText>java)</w:delText>
+        </w:r>
+        <w:r>
+          <w:delText xml:space="preserve"> </w:delText>
+        </w:r>
+        <w:r>
+          <w:delText>that</w:delText>
+        </w:r>
+        <w:r>
+          <w:delText xml:space="preserve"> </w:delText>
+        </w:r>
+        <w:r>
+          <w:delText>is</w:delText>
+        </w:r>
+        <w:r>
+          <w:delText xml:space="preserve"> </w:delText>
+        </w:r>
+        <w:r>
+          <w:delText>executed</w:delText>
+        </w:r>
+        <w:r>
+          <w:delText xml:space="preserve"> to run the application is downloaded from the </w:delText>
+        </w:r>
+        <w:r>
+          <w:delText>Web</w:delText>
+        </w:r>
+        <w:r>
+          <w:delText xml:space="preserve"> server when the applic</w:delText>
+        </w:r>
+        <w:r>
+          <w:delText>a</w:delText>
+        </w:r>
+        <w:r>
+          <w:delText xml:space="preserve">tion is activated. </w:delText>
+        </w:r>
+      </w:del>
+      <w:del w:id="92" w:author="Stephen Richard" w:date="2013-07-16T15:02:00Z">
+        <w:r>
+          <w:delText xml:space="preserve">The </w:delText>
+        </w:r>
+      </w:del>
+      <w:del w:id="93" w:author="Stephen Richard" w:date="2013-07-16T15:01:00Z">
+        <w:r>
+          <w:delText xml:space="preserve">operating </w:delText>
+        </w:r>
+      </w:del>
+      <w:del w:id="94" w:author="Stephen Richard" w:date="2013-07-16T15:02:00Z">
+        <w:r>
+          <w:delText>application</w:delText>
+        </w:r>
+      </w:del>
+      <w:ins w:id="95" w:author="Stephen Richard" w:date="2013-07-16T15:02:00Z">
+        <w:r>
+          <w:t>Data access is</w:t>
+        </w:r>
+      </w:ins>
+      <w:r>
+        <w:t xml:space="preserve"> </w:t>
+      </w:r>
+      <w:del w:id="96" w:author="Stephen Richard" w:date="2013-07-16T15:02:00Z">
+        <w:r>
+          <w:delText>may</w:delText>
+        </w:r>
+        <w:r>
+          <w:delText xml:space="preserve"> </w:delText>
+        </w:r>
+        <w:r>
+          <w:delText>co</w:delText>
+        </w:r>
+        <w:r>
+          <w:delText>m</w:delText>
+        </w:r>
+        <w:r>
+          <w:delText>municate</w:delText>
+        </w:r>
+        <w:r>
+          <w:delText xml:space="preserve"> </w:delText>
+        </w:r>
+        <w:r>
+          <w:delText>with</w:delText>
+        </w:r>
+        <w:r>
+          <w:delText xml:space="preserve"> </w:delText>
+        </w:r>
+        <w:r>
+          <w:delText>one</w:delText>
+        </w:r>
+        <w:r>
+          <w:delText xml:space="preserve"> </w:delText>
+        </w:r>
+        <w:r>
+          <w:delText>or</w:delText>
+        </w:r>
+        <w:r>
+          <w:delText xml:space="preserve"> </w:delText>
+        </w:r>
+        <w:r>
+          <w:delText>more</w:delText>
+        </w:r>
+        <w:r>
+          <w:delText xml:space="preserve"> </w:delText>
+        </w:r>
+        <w:r>
+          <w:delText>server</w:delText>
+        </w:r>
+        <w:r>
+          <w:delText xml:space="preserve">s </w:delText>
+        </w:r>
+        <w:r>
+          <w:delText>using</w:delText>
+        </w:r>
+        <w:r>
+          <w:delText xml:space="preserve"> </w:delText>
+        </w:r>
+        <w:r>
+          <w:delText>open</w:delText>
+        </w:r>
+        <w:r>
+          <w:delText xml:space="preserve"> </w:delText>
+        </w:r>
+        <w:r>
+          <w:delText>protocol</w:delText>
+        </w:r>
+        <w:r>
+          <w:delText>s, but</w:delText>
+        </w:r>
+      </w:del>
+      <w:ins w:id="97" w:author="Stephen Richard" w:date="2013-07-16T15:02:00Z">
+        <w:r>
+          <w:t>commonly</w:t>
+        </w:r>
+      </w:ins>
+      <w:del w:id="98" w:author="Stephen Richard" w:date="2013-07-16T15:02:00Z">
+        <w:r>
+          <w:delText xml:space="preserve"> typically</w:delText>
+        </w:r>
+      </w:del>
+      <w:r>
+        <w:t xml:space="preserve"> </w:t>
+      </w:r>
+      <w:del w:id="99" w:author="Stephen Richard" w:date="2013-07-16T15:02:00Z">
+        <w:r>
+          <w:delText>us</w:delText>
+        </w:r>
+        <w:r>
+          <w:delText xml:space="preserve">es </w:delText>
+        </w:r>
+        <w:r>
+          <w:delText>a</w:delText>
+        </w:r>
+        <w:r>
+          <w:delText xml:space="preserve"> </w:delText>
+        </w:r>
+        <w:r>
+          <w:delText>tightly</w:delText>
+        </w:r>
+        <w:r>
+          <w:delText xml:space="preserve"> </w:delText>
+        </w:r>
+        <w:r>
+          <w:delText>coupled</w:delText>
+        </w:r>
+      </w:del>
+      <w:ins w:id="100" w:author="Stephen Richard" w:date="2013-07-16T15:02:00Z">
+        <w:r>
+          <w:t>through an</w:t>
+        </w:r>
+      </w:ins>
+      <w:r>
+        <w:t xml:space="preserve"> </w:t>
+      </w:r>
+      <w:r>
+        <w:t>a</w:t>
+      </w:r>
+      <w:r>
+        <w:t>p</w:t>
+      </w:r>
+      <w:r>
+        <w:t>plication-specific</w:t>
+      </w:r>
+      <w:r>
+        <w:t xml:space="preserve"> </w:t>
+      </w:r>
+      <w:r>
+        <w:t>communication</w:t>
+      </w:r>
+      <w:r>
+        <w:t xml:space="preserve"> scheme </w:t>
+      </w:r>
+      <w:ins w:id="101" w:author="Stephen Richard" w:date="2013-07-16T15:02:00Z">
+        <w:r>
+          <w:t xml:space="preserve">accessible </w:t>
+        </w:r>
+      </w:ins>
+      <w:r>
+        <w:t>only</w:t>
+      </w:r>
+      <w:r>
+        <w:t xml:space="preserve"> </w:t>
+      </w:r>
+      <w:del w:id="102" w:author="Stephen Richard" w:date="2013-07-16T15:03:00Z">
+        <w:r>
+          <w:delText>known</w:delText>
+        </w:r>
+        <w:r>
+          <w:delText xml:space="preserve"> </w:delText>
+        </w:r>
+      </w:del>
+      <w:r>
+        <w:t>to</w:t>
+      </w:r>
+      <w:r>
+        <w:t xml:space="preserve"> </w:t>
+      </w:r>
+      <w:r>
+        <w:t>the</w:t>
+      </w:r>
+      <w:r>
+        <w:t xml:space="preserve"> </w:t>
+      </w:r>
+      <w:r>
+        <w:t>Web</w:t>
+      </w:r>
+      <w:r>
+        <w:t xml:space="preserve"> </w:t>
+      </w:r>
+      <w:r>
+        <w:t>application</w:t>
+      </w:r>
+      <w:r>
+        <w:t xml:space="preserve"> </w:t>
+      </w:r>
+      <w:r>
+        <w:t>and</w:t>
+      </w:r>
+      <w:r>
+        <w:t xml:space="preserve"> </w:t>
+      </w:r>
+      <w:r>
+        <w:t>the</w:t>
+      </w:r>
+      <w:r>
+        <w:t xml:space="preserve"> </w:t>
+      </w:r>
+      <w:r>
+        <w:t>servers</w:t>
+      </w:r>
+      <w:r>
+        <w:t xml:space="preserve"> </w:t>
+      </w:r>
+      <w:r>
+        <w:t>it</w:t>
+      </w:r>
+      <w:r>
+        <w:t xml:space="preserve"> </w:t>
+      </w:r>
+      <w:r>
+        <w:t>is</w:t>
+      </w:r>
+      <w:r>
+        <w:t xml:space="preserve"> </w:t>
+      </w:r>
+      <w:r>
+        <w:t>designed</w:t>
+      </w:r>
+      <w:r>
+        <w:t xml:space="preserve"> </w:t>
+      </w:r>
+      <w:r>
+        <w:t>to</w:t>
+      </w:r>
+      <w:r>
+        <w:t xml:space="preserve"> </w:t>
+      </w:r>
+      <w:r>
+        <w:t>interact</w:t>
+      </w:r>
+      <w:r>
+        <w:t xml:space="preserve"> </w:t>
+      </w:r>
+      <w:r>
+        <w:t>with.</w:t>
+      </w:r>
+      <w:r>
+        <w:t xml:space="preserve"> </w:t>
+      </w:r>
+      <w:r>
+        <w:t>The</w:t>
+      </w:r>
+      <w:r>
+        <w:t xml:space="preserve"> </w:t>
+      </w:r>
+      <w:r>
+        <w:t>application</w:t>
+      </w:r>
+      <w:r>
+        <w:t xml:space="preserve"> </w:t>
+      </w:r>
+      <w:r>
+        <w:t>may</w:t>
+      </w:r>
+      <w:r>
+        <w:t xml:space="preserve"> </w:t>
+      </w:r>
+      <w:r>
+        <w:t>offer</w:t>
+      </w:r>
+      <w:r>
+        <w:t xml:space="preserve"> </w:t>
+      </w:r>
+      <w:r>
+        <w:t>access</w:t>
+      </w:r>
+      <w:r>
+        <w:t xml:space="preserve"> </w:t>
+      </w:r>
+      <w:r>
+        <w:t>to</w:t>
+      </w:r>
+      <w:r>
+        <w:t xml:space="preserve"> </w:t>
+      </w:r>
+      <w:r>
+        <w:t>one</w:t>
+      </w:r>
+      <w:r>
+        <w:t xml:space="preserve"> </w:t>
+      </w:r>
+      <w:r>
+        <w:t>or</w:t>
+      </w:r>
+      <w:r>
+        <w:t xml:space="preserve"> </w:t>
+      </w:r>
+      <w:r>
+        <w:t>more</w:t>
+      </w:r>
+      <w:r>
+        <w:t xml:space="preserve"> </w:t>
+      </w:r>
+      <w:r>
+        <w:t>resources</w:t>
+      </w:r>
+      <w:r>
+        <w:t xml:space="preserve"> </w:t>
       </w:r>
       <w:r>
         <w:t>in</w:t>
@@ -11084,43 +12045,61 @@
         <w:t xml:space="preserve"> </w:t>
       </w:r>
       <w:r>
-        <w:t>co</w:t>
-      </w:r>
-      <w:r>
-        <w:t>n</w:t>
-      </w:r>
-      <w:r>
-        <w:t>trolled</w:t>
-      </w:r>
-      <w:r>
-        <w:t xml:space="preserve"> </w:t>
-      </w:r>
-      <w:r>
-        <w:t>environment</w:t>
-      </w:r>
-      <w:r>
-        <w:t xml:space="preserve"> </w:t>
-      </w:r>
-      <w:r>
-        <w:t>(for</w:t>
-      </w:r>
-      <w:r>
-        <w:t xml:space="preserve"> </w:t>
-      </w:r>
-      <w:r>
-        <w:t>security)</w:t>
-      </w:r>
-      <w:r>
-        <w:t>, typically</w:t>
-      </w:r>
-      <w:r>
-        <w:t xml:space="preserve"> a</w:t>
-      </w:r>
-      <w:r>
-        <w:t xml:space="preserve"> </w:t>
-      </w:r>
-      <w:r>
-        <w:t>Web</w:t>
+        <w:t>variety</w:t>
+      </w:r>
+      <w:r>
+        <w:t xml:space="preserve"> </w:t>
+      </w:r>
+      <w:r>
+        <w:t>of</w:t>
+      </w:r>
+      <w:r>
+        <w:t xml:space="preserve"> </w:t>
+      </w:r>
+      <w:r>
+        <w:t>ways,</w:t>
+      </w:r>
+      <w:r>
+        <w:t xml:space="preserve"> </w:t>
+      </w:r>
+      <w:r>
+        <w:t>but</w:t>
+      </w:r>
+      <w:r>
+        <w:t xml:space="preserve"> </w:t>
+      </w:r>
+      <w:r>
+        <w:t>some</w:t>
+      </w:r>
+      <w:r>
+        <w:t xml:space="preserve"> </w:t>
+      </w:r>
+      <w:r>
+        <w:t>sort</w:t>
+      </w:r>
+      <w:r>
+        <w:t xml:space="preserve"> </w:t>
+      </w:r>
+      <w:r>
+        <w:t>of</w:t>
+      </w:r>
+      <w:r>
+        <w:t xml:space="preserve"> </w:t>
+      </w:r>
+      <w:r>
+        <w:t>form-based</w:t>
+      </w:r>
+      <w:r>
+        <w:t xml:space="preserve"> </w:t>
+      </w:r>
+      <w:r>
+        <w:t>querying</w:t>
+      </w:r>
+      <w:r>
+        <w:t xml:space="preserve"> </w:t>
+      </w:r>
+      <w:r>
+        <w:t>and</w:t>
       </w:r>
       <w:r>
         <w:t xml:space="preserve"> </w:t>
@@ -11129,64 +12108,34 @@
         <w:t>browser</w:t>
       </w:r>
       <w:r>
-        <w:t>, in the user's computer</w:t>
-      </w:r>
-      <w:r>
-        <w:t xml:space="preserve">. The </w:t>
-      </w:r>
-      <w:r>
-        <w:t>software</w:t>
-      </w:r>
-      <w:r>
-        <w:t xml:space="preserve"> </w:t>
-      </w:r>
-      <w:r>
-        <w:t>(</w:t>
-      </w:r>
-      <w:r>
-        <w:t xml:space="preserve">e.g., </w:t>
-      </w:r>
-      <w:proofErr w:type="spellStart"/>
-      <w:r>
-        <w:t>php</w:t>
-      </w:r>
-      <w:proofErr w:type="spellEnd"/>
-      <w:r>
-        <w:t>,</w:t>
-      </w:r>
-      <w:r>
-        <w:t xml:space="preserve"> </w:t>
-      </w:r>
-      <w:proofErr w:type="spellStart"/>
-      <w:r>
-        <w:t>javascript</w:t>
-      </w:r>
-      <w:proofErr w:type="spellEnd"/>
-      <w:r>
-        <w:t>,</w:t>
-      </w:r>
-      <w:r>
-        <w:t xml:space="preserve"> </w:t>
-      </w:r>
-      <w:r>
-        <w:t>python,</w:t>
-      </w:r>
-      <w:r>
-        <w:t xml:space="preserve"> </w:t>
-      </w:r>
-      <w:proofErr w:type="gramStart"/>
-      <w:r>
-        <w:t>java</w:t>
-      </w:r>
-      <w:proofErr w:type="gramEnd"/>
-      <w:r>
-        <w:t>)</w:t>
-      </w:r>
-      <w:r>
-        <w:t xml:space="preserve"> </w:t>
-      </w:r>
-      <w:r>
-        <w:t>that</w:t>
+        <w:t xml:space="preserve"> </w:t>
+      </w:r>
+      <w:r>
+        <w:t>based</w:t>
+      </w:r>
+      <w:r>
+        <w:t xml:space="preserve"> </w:t>
+      </w:r>
+      <w:r>
+        <w:t>visualization</w:t>
+      </w:r>
+      <w:r>
+        <w:t xml:space="preserve"> </w:t>
+      </w:r>
+      <w:r>
+        <w:t>(maps,</w:t>
+      </w:r>
+      <w:r>
+        <w:t xml:space="preserve"> </w:t>
+      </w:r>
+      <w:r>
+        <w:t>tables,</w:t>
+      </w:r>
+      <w:r>
+        <w:t xml:space="preserve"> </w:t>
+      </w:r>
+      <w:r>
+        <w:t>graphs…)</w:t>
       </w:r>
       <w:r>
         <w:t xml:space="preserve"> </w:t>
@@ -11198,22 +12147,31 @@
         <w:t xml:space="preserve"> </w:t>
       </w:r>
       <w:r>
-        <w:t>executed</w:t>
-      </w:r>
-      <w:r>
-        <w:t xml:space="preserve"> to run the application is downloaded from the </w:t>
-      </w:r>
-      <w:r>
-        <w:t>Web</w:t>
-      </w:r>
-      <w:r>
-        <w:t xml:space="preserve"> server when the application is activated. The </w:t>
-      </w:r>
-      <w:r>
-        <w:t xml:space="preserve">operating </w:t>
-      </w:r>
-      <w:r>
-        <w:t>application</w:t>
+        <w:t>generally</w:t>
+      </w:r>
+      <w:r>
+        <w:t xml:space="preserve"> </w:t>
+      </w:r>
+      <w:r>
+        <w:t>the</w:t>
+      </w:r>
+      <w:r>
+        <w:t xml:space="preserve"> </w:t>
+      </w:r>
+      <w:r>
+        <w:t>case.</w:t>
+      </w:r>
+      <w:r>
+        <w:t xml:space="preserve"> </w:t>
+      </w:r>
+      <w:r>
+        <w:t>Such</w:t>
+      </w:r>
+      <w:r>
+        <w:t xml:space="preserve"> </w:t>
+      </w:r>
+      <w:r>
+        <w:t>applications</w:t>
       </w:r>
       <w:r>
         <w:t xml:space="preserve"> </w:t>
@@ -11225,103 +12183,25 @@
         <w:t xml:space="preserve"> </w:t>
       </w:r>
       <w:r>
-        <w:t>communicate</w:t>
-      </w:r>
-      <w:r>
-        <w:t xml:space="preserve"> </w:t>
-      </w:r>
-      <w:r>
-        <w:t>with</w:t>
-      </w:r>
-      <w:r>
-        <w:t xml:space="preserve"> </w:t>
-      </w:r>
-      <w:r>
-        <w:t>one</w:t>
-      </w:r>
-      <w:r>
-        <w:t xml:space="preserve"> </w:t>
-      </w:r>
-      <w:r>
-        <w:t>or</w:t>
-      </w:r>
-      <w:r>
-        <w:t xml:space="preserve"> </w:t>
-      </w:r>
-      <w:r>
-        <w:t>more</w:t>
-      </w:r>
-      <w:r>
-        <w:t xml:space="preserve"> </w:t>
-      </w:r>
-      <w:r>
-        <w:t>server</w:t>
-      </w:r>
-      <w:r>
-        <w:t xml:space="preserve">s </w:t>
-      </w:r>
-      <w:r>
-        <w:t>using</w:t>
-      </w:r>
-      <w:r>
-        <w:t xml:space="preserve"> </w:t>
-      </w:r>
-      <w:r>
-        <w:t>open</w:t>
-      </w:r>
-      <w:r>
-        <w:t xml:space="preserve"> </w:t>
-      </w:r>
-      <w:r>
-        <w:t>protocol</w:t>
-      </w:r>
-      <w:r>
-        <w:t xml:space="preserve">s, but typically </w:t>
-      </w:r>
-      <w:r>
-        <w:t>us</w:t>
-      </w:r>
-      <w:r>
-        <w:t xml:space="preserve">es </w:t>
-      </w:r>
-      <w:r>
-        <w:t>a</w:t>
-      </w:r>
-      <w:r>
-        <w:t xml:space="preserve"> </w:t>
-      </w:r>
-      <w:r>
-        <w:t>tightly</w:t>
-      </w:r>
-      <w:r>
-        <w:t xml:space="preserve"> </w:t>
-      </w:r>
-      <w:r>
-        <w:t>coupled</w:t>
-      </w:r>
-      <w:r>
-        <w:t xml:space="preserve"> </w:t>
-      </w:r>
-      <w:r>
-        <w:t>application-specific</w:t>
-      </w:r>
-      <w:r>
-        <w:t xml:space="preserve"> </w:t>
-      </w:r>
-      <w:r>
-        <w:t>communication</w:t>
-      </w:r>
-      <w:r>
-        <w:t xml:space="preserve"> scheme </w:t>
-      </w:r>
-      <w:r>
-        <w:t>only</w:t>
-      </w:r>
-      <w:r>
-        <w:t xml:space="preserve"> </w:t>
-      </w:r>
-      <w:r>
-        <w:t>known</w:t>
+        <w:t>also</w:t>
+      </w:r>
+      <w:r>
+        <w:t xml:space="preserve"> </w:t>
+      </w:r>
+      <w:r>
+        <w:t>offer</w:t>
+      </w:r>
+      <w:r>
+        <w:t xml:space="preserve"> </w:t>
+      </w:r>
+      <w:r>
+        <w:t>file</w:t>
+      </w:r>
+      <w:r>
+        <w:t xml:space="preserve"> </w:t>
+      </w:r>
+      <w:r>
+        <w:t>downloading</w:t>
       </w:r>
       <w:r>
         <w:t xml:space="preserve"> </w:t>
@@ -11333,151 +12213,13 @@
         <w:t xml:space="preserve"> </w:t>
       </w:r>
       <w:r>
-        <w:t>the</w:t>
-      </w:r>
-      <w:r>
-        <w:t xml:space="preserve"> </w:t>
-      </w:r>
-      <w:r>
-        <w:t>Web</w:t>
-      </w:r>
-      <w:r>
-        <w:t xml:space="preserve"> </w:t>
-      </w:r>
-      <w:r>
-        <w:t>application</w:t>
-      </w:r>
-      <w:r>
-        <w:t xml:space="preserve"> </w:t>
-      </w:r>
-      <w:r>
-        <w:t>and</w:t>
-      </w:r>
-      <w:r>
-        <w:t xml:space="preserve"> </w:t>
-      </w:r>
-      <w:r>
-        <w:t>the</w:t>
-      </w:r>
-      <w:r>
-        <w:t xml:space="preserve"> </w:t>
-      </w:r>
-      <w:r>
-        <w:t>servers</w:t>
-      </w:r>
-      <w:r>
-        <w:t xml:space="preserve"> </w:t>
-      </w:r>
-      <w:r>
-        <w:t>it</w:t>
-      </w:r>
-      <w:r>
-        <w:t xml:space="preserve"> </w:t>
-      </w:r>
-      <w:r>
-        <w:t>is</w:t>
-      </w:r>
-      <w:r>
-        <w:t xml:space="preserve"> </w:t>
-      </w:r>
-      <w:r>
-        <w:t>designed</w:t>
-      </w:r>
-      <w:r>
-        <w:t xml:space="preserve"> </w:t>
-      </w:r>
-      <w:r>
-        <w:t>to</w:t>
-      </w:r>
-      <w:r>
-        <w:t xml:space="preserve"> </w:t>
-      </w:r>
-      <w:r>
-        <w:t>interact</w:t>
-      </w:r>
-      <w:r>
-        <w:t xml:space="preserve"> </w:t>
-      </w:r>
-      <w:r>
-        <w:t>with.</w:t>
-      </w:r>
-      <w:r>
-        <w:t xml:space="preserve"> </w:t>
-      </w:r>
-      <w:r>
-        <w:t>The</w:t>
-      </w:r>
-      <w:r>
-        <w:t xml:space="preserve"> </w:t>
-      </w:r>
-      <w:r>
-        <w:t>application</w:t>
-      </w:r>
-      <w:r>
-        <w:t xml:space="preserve"> </w:t>
-      </w:r>
-      <w:r>
-        <w:t>may</w:t>
-      </w:r>
-      <w:r>
-        <w:t xml:space="preserve"> </w:t>
-      </w:r>
-      <w:r>
-        <w:t>offer</w:t>
-      </w:r>
-      <w:r>
-        <w:t xml:space="preserve"> </w:t>
-      </w:r>
-      <w:r>
-        <w:t>access</w:t>
-      </w:r>
-      <w:r>
-        <w:t xml:space="preserve"> </w:t>
-      </w:r>
-      <w:r>
-        <w:t>to</w:t>
-      </w:r>
-      <w:r>
-        <w:t xml:space="preserve"> </w:t>
-      </w:r>
-      <w:r>
-        <w:t>one</w:t>
-      </w:r>
-      <w:r>
-        <w:t xml:space="preserve"> </w:t>
-      </w:r>
-      <w:r>
-        <w:t>or</w:t>
-      </w:r>
-      <w:r>
-        <w:t xml:space="preserve"> </w:t>
-      </w:r>
-      <w:r>
-        <w:t>more</w:t>
-      </w:r>
-      <w:r>
-        <w:t xml:space="preserve"> </w:t>
-      </w:r>
-      <w:r>
-        <w:t>resources</w:t>
-      </w:r>
-      <w:r>
-        <w:t xml:space="preserve"> </w:t>
-      </w:r>
-      <w:r>
-        <w:t>in</w:t>
-      </w:r>
-      <w:r>
-        <w:t xml:space="preserve"> </w:t>
-      </w:r>
-      <w:r>
-        <w:t>a</w:t>
-      </w:r>
-      <w:r>
-        <w:t xml:space="preserve"> </w:t>
-      </w:r>
-      <w:r>
-        <w:t>variety</w:t>
+        <w:t>acquire</w:t>
+      </w:r>
+      <w:r>
+        <w:t xml:space="preserve"> </w:t>
+      </w:r>
+      <w:r>
+        <w:t>representations</w:t>
       </w:r>
       <w:r>
         <w:t xml:space="preserve"> </w:t>
@@ -11489,181 +12231,13 @@
         <w:t xml:space="preserve"> </w:t>
       </w:r>
       <w:r>
-        <w:t>ways,</w:t>
-      </w:r>
-      <w:r>
-        <w:t xml:space="preserve"> </w:t>
-      </w:r>
-      <w:r>
-        <w:t>but</w:t>
-      </w:r>
-      <w:r>
-        <w:t xml:space="preserve"> </w:t>
-      </w:r>
-      <w:r>
-        <w:t>some</w:t>
-      </w:r>
-      <w:r>
-        <w:t xml:space="preserve"> </w:t>
-      </w:r>
-      <w:r>
-        <w:t>sort</w:t>
-      </w:r>
-      <w:r>
-        <w:t xml:space="preserve"> </w:t>
-      </w:r>
-      <w:r>
-        <w:t>of</w:t>
-      </w:r>
-      <w:r>
-        <w:t xml:space="preserve"> </w:t>
-      </w:r>
-      <w:r>
-        <w:t>form-based</w:t>
-      </w:r>
-      <w:r>
-        <w:t xml:space="preserve"> </w:t>
-      </w:r>
-      <w:r>
-        <w:t>querying</w:t>
-      </w:r>
-      <w:r>
-        <w:t xml:space="preserve"> </w:t>
-      </w:r>
-      <w:r>
-        <w:t>and</w:t>
-      </w:r>
-      <w:r>
-        <w:t xml:space="preserve"> </w:t>
-      </w:r>
-      <w:r>
-        <w:t>browser</w:t>
-      </w:r>
-      <w:r>
-        <w:t xml:space="preserve"> </w:t>
-      </w:r>
-      <w:r>
-        <w:t>based</w:t>
-      </w:r>
-      <w:r>
-        <w:t xml:space="preserve"> </w:t>
-      </w:r>
-      <w:r>
-        <w:t>visualization</w:t>
-      </w:r>
-      <w:r>
-        <w:t xml:space="preserve"> </w:t>
-      </w:r>
-      <w:r>
-        <w:t>(maps,</w:t>
-      </w:r>
-      <w:r>
-        <w:t xml:space="preserve"> </w:t>
-      </w:r>
-      <w:r>
-        <w:t>tables,</w:t>
-      </w:r>
-      <w:r>
-        <w:t xml:space="preserve"> </w:t>
-      </w:r>
-      <w:r>
-        <w:t>graphs…)</w:t>
-      </w:r>
-      <w:r>
-        <w:t xml:space="preserve"> </w:t>
-      </w:r>
-      <w:r>
-        <w:t>is</w:t>
-      </w:r>
-      <w:r>
-        <w:t xml:space="preserve"> </w:t>
-      </w:r>
-      <w:r>
-        <w:t>generally</w:t>
-      </w:r>
-      <w:r>
-        <w:t xml:space="preserve"> </w:t>
-      </w:r>
-      <w:r>
-        <w:t>the</w:t>
-      </w:r>
-      <w:r>
-        <w:t xml:space="preserve"> </w:t>
-      </w:r>
-      <w:r>
-        <w:t>case.</w:t>
-      </w:r>
-      <w:r>
-        <w:t xml:space="preserve"> </w:t>
-      </w:r>
-      <w:r>
-        <w:t>Such</w:t>
-      </w:r>
-      <w:r>
-        <w:t xml:space="preserve"> </w:t>
-      </w:r>
-      <w:r>
-        <w:t>applications</w:t>
-      </w:r>
-      <w:r>
-        <w:t xml:space="preserve"> </w:t>
-      </w:r>
-      <w:r>
-        <w:t>may</w:t>
-      </w:r>
-      <w:r>
-        <w:t xml:space="preserve"> </w:t>
-      </w:r>
-      <w:r>
-        <w:t>also</w:t>
-      </w:r>
-      <w:r>
-        <w:t xml:space="preserve"> </w:t>
-      </w:r>
-      <w:r>
-        <w:t>offer</w:t>
-      </w:r>
-      <w:r>
-        <w:t xml:space="preserve"> </w:t>
-      </w:r>
-      <w:r>
-        <w:t>file</w:t>
-      </w:r>
-      <w:r>
-        <w:t xml:space="preserve"> </w:t>
-      </w:r>
-      <w:r>
-        <w:t>downloading</w:t>
-      </w:r>
-      <w:r>
-        <w:t xml:space="preserve"> </w:t>
-      </w:r>
-      <w:r>
-        <w:t>to</w:t>
-      </w:r>
-      <w:r>
-        <w:t xml:space="preserve"> </w:t>
-      </w:r>
-      <w:r>
-        <w:t>acquire</w:t>
-      </w:r>
-      <w:r>
-        <w:t xml:space="preserve"> </w:t>
-      </w:r>
-      <w:r>
-        <w:t>representations</w:t>
-      </w:r>
-      <w:r>
-        <w:t xml:space="preserve"> </w:t>
-      </w:r>
-      <w:r>
-        <w:t>of</w:t>
-      </w:r>
-      <w:r>
-        <w:t xml:space="preserve"> </w:t>
-      </w:r>
-      <w:r>
-        <w:t>resources</w:t>
+        <w:t>r</w:t>
+      </w:r>
+      <w:r>
+        <w:t>e</w:t>
+      </w:r>
+      <w:r>
+        <w:t>sources</w:t>
       </w:r>
       <w:r>
         <w:t xml:space="preserve"> </w:t>
@@ -11748,13 +12322,7 @@
         </w:r>
       </w:hyperlink>
       <w:r>
-        <w:t>), the USGS Water Information System Web Inte</w:t>
-      </w:r>
-      <w:r>
-        <w:t>r</w:t>
-      </w:r>
-      <w:r>
-        <w:t>face (</w:t>
+        <w:t>), the USGS Water Information System Web Interface (</w:t>
       </w:r>
       <w:hyperlink r:id="rId58" w:history="1">
         <w:r>
@@ -11765,7 +12333,13 @@
         </w:r>
       </w:hyperlink>
       <w:r>
-        <w:t>), and the Nevada Bureau of Mines and Geology Geothermal Web Map (</w:t>
+        <w:t>), and the N</w:t>
+      </w:r>
+      <w:r>
+        <w:t>e</w:t>
+      </w:r>
+      <w:r>
+        <w:t>vada Bureau of Mines and Geology Geothermal Web Map (</w:t>
       </w:r>
       <w:hyperlink r:id="rId59" w:history="1">
         <w:r>
@@ -11779,24 +12353,36 @@
         <w:t>).</w:t>
       </w:r>
       <w:r>
-        <w:t xml:space="preserve"> These applications</w:t>
-      </w:r>
-      <w:r>
-        <w:t xml:space="preserve"> provide useful functionality, but do not lend to interoperability or resource reuse, because the application functionality is typically tightly coupled to a particular data source. In such a case, application function cannot easily be applied to other data sources, and the data cannot be accessed directly by other applications.</w:t>
+        <w:t xml:space="preserve"> These appl</w:t>
+      </w:r>
+      <w:r>
+        <w:t>i</w:t>
+      </w:r>
+      <w:r>
+        <w:t>cations</w:t>
+      </w:r>
+      <w:r>
+        <w:t xml:space="preserve"> provide useful functionality, but do not lend to interoperability or resource reuse, because the application functionality is typically tightly coupled to a particular data source. In such a case, appl</w:t>
+      </w:r>
+      <w:r>
+        <w:t>i</w:t>
+      </w:r>
+      <w:r>
+        <w:t>cation function cannot easily be applied to other data sources, and the data cannot be accessed directly by other applications.</w:t>
       </w:r>
     </w:p>
     <w:p>
       <w:pPr>
         <w:pStyle w:val="Heading3"/>
       </w:pPr>
-      <w:bookmarkStart w:id="37" w:name="_Toc349023753"/>
-      <w:bookmarkStart w:id="38" w:name="_Toc361642045"/>
+      <w:bookmarkStart w:id="103" w:name="_Toc349023753"/>
+      <w:bookmarkStart w:id="104" w:name="_Toc361642045"/>
       <w:r>
         <w:lastRenderedPageBreak/>
         <w:t>Web Services</w:t>
       </w:r>
-      <w:bookmarkEnd w:id="37"/>
-      <w:bookmarkEnd w:id="38"/>
+      <w:bookmarkEnd w:id="103"/>
+      <w:bookmarkEnd w:id="104"/>
     </w:p>
     <w:p>
       <w:r>
@@ -11897,13 +12483,13 @@
       <w:r>
         <w:t xml:space="preserve">, </w:t>
       </w:r>
-      <w:bookmarkStart w:id="39" w:name="OLE_LINK1"/>
-      <w:bookmarkStart w:id="40" w:name="OLE_LINK2"/>
+      <w:bookmarkStart w:id="105" w:name="OLE_LINK1"/>
+      <w:bookmarkStart w:id="106" w:name="OLE_LINK2"/>
       <w:r>
         <w:t>designed for use by computer programs</w:t>
       </w:r>
-      <w:bookmarkEnd w:id="39"/>
-      <w:bookmarkEnd w:id="40"/>
+      <w:bookmarkEnd w:id="105"/>
+      <w:bookmarkEnd w:id="106"/>
       <w:r>
         <w:t xml:space="preserve"> to make data access seamless and mostly invisible to the human oper</w:t>
       </w:r>
@@ -11916,22 +12502,24 @@
       <w:r>
         <w:t>.</w:t>
       </w:r>
+      <w:bookmarkStart w:id="107" w:name="_GoBack"/>
+      <w:bookmarkEnd w:id="107"/>
     </w:p>
     <w:p>
       <w:pPr>
         <w:pStyle w:val="Heading1"/>
       </w:pPr>
-      <w:bookmarkStart w:id="41" w:name="_Toc361642046"/>
+      <w:bookmarkStart w:id="108" w:name="_Toc361642046"/>
       <w:r>
         <w:t>Using the Network</w:t>
       </w:r>
-      <w:bookmarkEnd w:id="41"/>
+      <w:bookmarkEnd w:id="108"/>
     </w:p>
     <w:p>
       <w:pPr>
         <w:pStyle w:val="Heading2"/>
       </w:pPr>
-      <w:bookmarkStart w:id="42" w:name="_Toc361642047"/>
+      <w:bookmarkStart w:id="109" w:name="_Toc361642047"/>
       <w:r>
         <w:t>Getting</w:t>
       </w:r>
@@ -11941,7 +12529,7 @@
       <w:r>
         <w:t>Data</w:t>
       </w:r>
-      <w:bookmarkEnd w:id="42"/>
+      <w:bookmarkEnd w:id="109"/>
     </w:p>
     <w:p>
       <w:r>
@@ -14449,9 +15037,9 @@
       <w:pPr>
         <w:pStyle w:val="Heading2"/>
       </w:pPr>
-      <w:bookmarkStart w:id="43" w:name="_Publishing_data"/>
-      <w:bookmarkStart w:id="44" w:name="_Toc361642048"/>
-      <w:bookmarkEnd w:id="43"/>
+      <w:bookmarkStart w:id="110" w:name="_Publishing_data"/>
+      <w:bookmarkStart w:id="111" w:name="_Toc361642048"/>
+      <w:bookmarkEnd w:id="110"/>
       <w:r>
         <w:t>Publishing</w:t>
       </w:r>
@@ -14461,7 +15049,7 @@
       <w:r>
         <w:t>data</w:t>
       </w:r>
-      <w:bookmarkEnd w:id="44"/>
+      <w:bookmarkEnd w:id="111"/>
     </w:p>
     <w:p>
       <w:pPr>
@@ -14879,15 +15467,15 @@
       <w:pPr>
         <w:pStyle w:val="Heading3"/>
       </w:pPr>
-      <w:bookmarkStart w:id="45" w:name="_Developing_applications"/>
-      <w:bookmarkStart w:id="46" w:name="_Ref352618881"/>
-      <w:bookmarkStart w:id="47" w:name="_Toc361642049"/>
-      <w:bookmarkEnd w:id="45"/>
+      <w:bookmarkStart w:id="112" w:name="_Developing_applications"/>
+      <w:bookmarkStart w:id="113" w:name="_Ref352618881"/>
+      <w:bookmarkStart w:id="114" w:name="_Toc361642049"/>
+      <w:bookmarkEnd w:id="112"/>
       <w:r>
         <w:t>Creating Metadata</w:t>
       </w:r>
-      <w:bookmarkEnd w:id="46"/>
-      <w:bookmarkEnd w:id="47"/>
+      <w:bookmarkEnd w:id="113"/>
+      <w:bookmarkEnd w:id="114"/>
     </w:p>
     <w:p>
       <w:r>
@@ -15314,7 +15902,7 @@
       <w:pPr>
         <w:pStyle w:val="Heading3"/>
       </w:pPr>
-      <w:bookmarkStart w:id="48" w:name="_Toc361642050"/>
+      <w:bookmarkStart w:id="115" w:name="_Toc361642050"/>
       <w:r>
         <w:t xml:space="preserve">Setting up </w:t>
       </w:r>
@@ -15324,7 +15912,7 @@
       <w:r>
         <w:t>data service</w:t>
       </w:r>
-      <w:bookmarkEnd w:id="48"/>
+      <w:bookmarkEnd w:id="115"/>
     </w:p>
     <w:p>
       <w:r>
@@ -16300,7 +16888,7 @@
       <w:pPr>
         <w:pStyle w:val="Heading2"/>
       </w:pPr>
-      <w:bookmarkStart w:id="49" w:name="_Toc361642051"/>
+      <w:bookmarkStart w:id="116" w:name="_Toc361642051"/>
       <w:r>
         <w:t>Develop</w:t>
       </w:r>
@@ -16313,7 +16901,7 @@
       <w:r>
         <w:t>applications</w:t>
       </w:r>
-      <w:bookmarkEnd w:id="49"/>
+      <w:bookmarkEnd w:id="116"/>
     </w:p>
     <w:p>
       <w:r>
@@ -16902,8 +17490,8 @@
       <w:r>
         <w:t xml:space="preserve"> </w:t>
       </w:r>
-      <w:bookmarkStart w:id="50" w:name="_Setting_up_data"/>
-      <w:bookmarkEnd w:id="50"/>
+      <w:bookmarkStart w:id="117" w:name="_Setting_up_data"/>
+      <w:bookmarkEnd w:id="117"/>
       <w:r>
         <w:t>USGIN</w:t>
       </w:r>
@@ -17042,15 +17630,15 @@
           <w:tab w:val="right" w:pos="9360"/>
         </w:tabs>
       </w:pPr>
-      <w:bookmarkStart w:id="51" w:name="_Tiered_data_access_1"/>
-      <w:bookmarkStart w:id="52" w:name="_Catalog"/>
-      <w:bookmarkStart w:id="53" w:name="_Toc361642052"/>
-      <w:bookmarkEnd w:id="51"/>
-      <w:bookmarkEnd w:id="52"/>
+      <w:bookmarkStart w:id="118" w:name="_Tiered_data_access_1"/>
+      <w:bookmarkStart w:id="119" w:name="_Catalog"/>
+      <w:bookmarkStart w:id="120" w:name="_Toc361642052"/>
+      <w:bookmarkEnd w:id="118"/>
+      <w:bookmarkEnd w:id="119"/>
       <w:r>
         <w:t>Relation to other cyberinfrastructure</w:t>
       </w:r>
-      <w:bookmarkEnd w:id="53"/>
+      <w:bookmarkEnd w:id="120"/>
       <w:r>
         <w:tab/>
       </w:r>
@@ -17167,12 +17755,12 @@
         <w:rPr>
           <w:rStyle w:val="Hyperlink"/>
         </w:rPr>
+        <w:instrText xml:space="preserve"> \* MERGEFORMAT </w:instrText>
       </w:r>
       <w:r>
         <w:rPr>
           <w:rStyle w:val="Hyperlink"/>
         </w:rPr>
-        <w:instrText xml:space="preserve"> \* MERGEFORMAT </w:instrText>
       </w:r>
       <w:r>
         <w:rPr>
@@ -17207,13 +17795,7 @@
       </w:r>
       <w:proofErr w:type="gramEnd"/>
       <w:r>
-        <w:t xml:space="preserve"> r</w:t>
-      </w:r>
-      <w:r>
-        <w:t>e</w:t>
-      </w:r>
-      <w:r>
-        <w:t>quires d</w:t>
+        <w:t xml:space="preserve"> requires d</w:t>
       </w:r>
       <w:r>
         <w:t xml:space="preserve">ata integration on </w:t>
@@ -17247,27 +17829,18 @@
       <w:pPr>
         <w:pStyle w:val="Heading1"/>
       </w:pPr>
-      <w:bookmarkStart w:id="54" w:name="_Toc361642053"/>
+      <w:bookmarkStart w:id="121" w:name="_Toc361642053"/>
       <w:r>
         <w:t>Governance</w:t>
       </w:r>
-      <w:bookmarkEnd w:id="54"/>
+      <w:bookmarkEnd w:id="121"/>
     </w:p>
     <w:p>
       <w:r>
-        <w:t>Tier 3 data delivery requires an infrastructure for developing and maintaining information exchange specifications.</w:t>
-      </w:r>
-      <w:r>
-        <w:t xml:space="preserve"> </w:t>
-      </w:r>
-      <w:r>
-        <w:t>The proposal and ado</w:t>
-      </w:r>
-      <w:r>
-        <w:t>p</w:t>
-      </w:r>
-      <w:r>
-        <w:t xml:space="preserve">tion process </w:t>
+        <w:t xml:space="preserve">Tier 3 data delivery requires an infrastructure for developing and maintaining information exchange specifications. </w:t>
+      </w:r>
+      <w:r>
+        <w:t xml:space="preserve">The proposal and adoption process </w:t>
       </w:r>
       <w:r>
         <w:t xml:space="preserve">for specifications </w:t>
@@ -17303,19 +17876,7 @@
         <w:t xml:space="preserve"> </w:t>
       </w:r>
       <w:r>
-        <w:t>Introduction of specifications that duplicate capabilities of specific</w:t>
-      </w:r>
-      <w:r>
-        <w:t>a</w:t>
-      </w:r>
-      <w:r>
-        <w:t>tions already in use is discouraged, except when these provide for utilization of newer technology. Sof</w:t>
-      </w:r>
-      <w:r>
-        <w:t>t</w:t>
-      </w:r>
-      <w:r>
-        <w:t xml:space="preserve">ware development projects are all publicly accessible on GitHub at </w:t>
+        <w:t xml:space="preserve">Introduction of specifications that duplicate capabilities of specifications already in use is discouraged, except when these provide for utilization of newer technology. Software development projects are all publicly accessible on GitHub at </w:t>
       </w:r>
       <w:hyperlink r:id="rId75" w:history="1">
         <w:r>
@@ -17334,26 +17895,18 @@
         <w:t xml:space="preserve">An open-data mind set is motivated because USGIN is a network of Geologic Surveys largely tasked with the stewardship of non-proprietary geologic data and their dissemination and utilization for the benefit of society. </w:t>
       </w:r>
       <w:r>
-        <w:t>The governance of the network has been initiated by the State Geological Surveys in the US, under the umbrella of the US Geoscience Information Network (USIN) Steering Committee, jointly chaired by the Association of American State Geologists and the US Geological Survey, with the initial objective of i</w:t>
-      </w:r>
-      <w:r>
-        <w:t>m</w:t>
-      </w:r>
-      <w:r>
-        <w:t xml:space="preserve">proving access to and utilization of their information resources.  </w:t>
-      </w:r>
-      <w:bookmarkStart w:id="55" w:name="_GoBack"/>
-      <w:bookmarkEnd w:id="55"/>
+        <w:t xml:space="preserve">The governance of the network has been initiated by the State Geological Surveys in the US, under the umbrella of the US Geoscience Information Network (USIN) Steering Committee, jointly chaired by the Association of American State Geologists and the US Geological Survey, with the initial objective of improving access to and utilization of their information resources.  </w:t>
+      </w:r>
     </w:p>
     <w:p>
       <w:pPr>
         <w:pStyle w:val="Heading1"/>
       </w:pPr>
-      <w:bookmarkStart w:id="56" w:name="_Toc361642054"/>
+      <w:bookmarkStart w:id="122" w:name="_Toc361642054"/>
       <w:r>
         <w:t>Glossary</w:t>
       </w:r>
-      <w:bookmarkEnd w:id="56"/>
+      <w:bookmarkEnd w:id="122"/>
     </w:p>
     <w:p>
       <w:pPr>
@@ -17510,6 +18063,29 @@
         <w:rPr>
           <w:u w:val="single"/>
         </w:rPr>
+        <w:t>Resource</w:t>
+      </w:r>
+      <w:r>
+        <w:t>:</w:t>
+      </w:r>
+      <w:r>
+        <w:t xml:space="preserve"> </w:t>
+      </w:r>
+      <w:r>
+        <w:t>An identifiable th</w:t>
+      </w:r>
+      <w:r>
+        <w:t>ing that fulfills a requirement.</w:t>
+      </w:r>
+    </w:p>
+    <w:p>
+      <w:pPr>
+        <w:pStyle w:val="reference"/>
+      </w:pPr>
+      <w:r>
+        <w:rPr>
+          <w:u w:val="single"/>
+        </w:rPr>
         <w:t>Web feature service</w:t>
       </w:r>
       <w:r>
@@ -17600,13 +18176,13 @@
       <w:pPr>
         <w:pStyle w:val="Heading1"/>
       </w:pPr>
-      <w:bookmarkStart w:id="57" w:name="_Frequently_Asked_Questions"/>
-      <w:bookmarkStart w:id="58" w:name="_Toc361642055"/>
-      <w:bookmarkEnd w:id="57"/>
+      <w:bookmarkStart w:id="123" w:name="_Frequently_Asked_Questions"/>
+      <w:bookmarkStart w:id="124" w:name="_Toc361642055"/>
+      <w:bookmarkEnd w:id="123"/>
       <w:r>
         <w:t>References</w:t>
       </w:r>
-      <w:bookmarkEnd w:id="58"/>
+      <w:bookmarkEnd w:id="124"/>
     </w:p>
     <w:p>
       <w:pPr>
@@ -17829,6 +18405,7 @@
         <w:pStyle w:val="reference"/>
       </w:pPr>
       <w:r>
+        <w:lastRenderedPageBreak/>
         <w:t>USGIN Standards and Protocols Drafting Team</w:t>
       </w:r>
       <w:r>
@@ -17867,7 +18444,6 @@
         </w:rPr>
       </w:pPr>
       <w:r>
-        <w:lastRenderedPageBreak/>
         <w:t>USGIN Standards and Protocols Drafting Team</w:t>
       </w:r>
       <w:r>
@@ -18019,7 +18595,7 @@
           <w:rPr>
             <w:noProof/>
           </w:rPr>
-          <w:t>17</w:t>
+          <w:t>9</w:t>
         </w:r>
         <w:r>
           <w:rPr>
@@ -24179,7 +24755,7 @@
 </file>
 
 <file path=customXml/itemProps1.xml><?xml version="1.0" encoding="utf-8"?>
-<ds:datastoreItem xmlns:ds="http://schemas.openxmlformats.org/officeDocument/2006/customXml" ds:itemID="{06885960-C499-46D4-8CE8-84D4D0459372}">
+<ds:datastoreItem xmlns:ds="http://schemas.openxmlformats.org/officeDocument/2006/customXml" ds:itemID="{38A813FB-795E-4270-9F7E-177CF70147DD}">
   <ds:schemaRefs>
     <ds:schemaRef ds:uri="http://schemas.openxmlformats.org/officeDocument/2006/bibliography"/>
   </ds:schemaRefs>
@@ -24187,7 +24763,7 @@
 </file>
 
 <file path=customXml/itemProps2.xml><?xml version="1.0" encoding="utf-8"?>
-<ds:datastoreItem xmlns:ds="http://schemas.openxmlformats.org/officeDocument/2006/customXml" ds:itemID="{9C351EB5-0090-4D1E-9712-0EEA2A7E22BA}">
+<ds:datastoreItem xmlns:ds="http://schemas.openxmlformats.org/officeDocument/2006/customXml" ds:itemID="{92671464-88A2-4D70-832E-A9AC36AA109F}">
   <ds:schemaRefs>
     <ds:schemaRef ds:uri="http://schemas.openxmlformats.org/officeDocument/2006/bibliography"/>
   </ds:schemaRefs>
@@ -24195,7 +24771,7 @@
 </file>
 
 <file path=customXml/itemProps3.xml><?xml version="1.0" encoding="utf-8"?>
-<ds:datastoreItem xmlns:ds="http://schemas.openxmlformats.org/officeDocument/2006/customXml" ds:itemID="{3F0D4A09-37F8-4F6C-994C-FA4BAB1F3687}">
+<ds:datastoreItem xmlns:ds="http://schemas.openxmlformats.org/officeDocument/2006/customXml" ds:itemID="{77375EF2-D606-45ED-B81F-B0A4C372D74F}">
   <ds:schemaRefs>
     <ds:schemaRef ds:uri="http://schemas.openxmlformats.org/officeDocument/2006/bibliography"/>
   </ds:schemaRefs>

</xml_diff>